<commit_message>
Revisione SDD,ODD e aggiunta documentazione database
</commit_message>
<xml_diff>
--- a/ODD_MusicParadise.com.docx
+++ b/ODD_MusicParadise.com.docx
@@ -164,7 +164,24 @@
           <w:sz w:val="36"/>
         </w:rPr>
         <w:br/>
-        <w:t xml:space="preserve">System Design </w:t>
+      </w:r>
+      <w:r>
+        <w:rPr>
+          <w:rFonts w:asciiTheme="minorHAnsi" w:hAnsiTheme="minorHAnsi" w:cs="Arial"/>
+          <w:b/>
+          <w:sz w:val="36"/>
+        </w:rPr>
+        <w:t>Object</w:t>
+      </w:r>
+      <w:bookmarkStart w:id="0" w:name="_GoBack"/>
+      <w:bookmarkEnd w:id="0"/>
+      <w:r>
+        <w:rPr>
+          <w:rFonts w:asciiTheme="minorHAnsi" w:hAnsiTheme="minorHAnsi" w:cs="Arial"/>
+          <w:b/>
+          <w:sz w:val="36"/>
+        </w:rPr>
+        <w:t xml:space="preserve"> Design </w:t>
       </w:r>
       <w:proofErr w:type="spellStart"/>
       <w:r>
@@ -1835,21 +1852,22 @@
     </w:p>
     <w:sdt>
       <w:sdtPr>
+        <w:rPr>
+          <w:rFonts w:asciiTheme="minorHAnsi" w:eastAsiaTheme="minorEastAsia" w:hAnsiTheme="minorHAnsi" w:cstheme="minorBidi"/>
+          <w:b w:val="0"/>
+          <w:bCs w:val="0"/>
+          <w:smallCaps w:val="0"/>
+          <w:color w:val="auto"/>
+          <w:sz w:val="22"/>
+          <w:szCs w:val="22"/>
+        </w:rPr>
         <w:id w:val="906893076"/>
         <w:docPartObj>
           <w:docPartGallery w:val="Table of Contents"/>
           <w:docPartUnique/>
         </w:docPartObj>
       </w:sdtPr>
-      <w:sdtEndPr>
-        <w:rPr>
-          <w:rFonts w:asciiTheme="minorHAnsi" w:eastAsiaTheme="minorEastAsia" w:hAnsiTheme="minorHAnsi" w:cstheme="minorBidi"/>
-          <w:smallCaps w:val="0"/>
-          <w:color w:val="auto"/>
-          <w:sz w:val="22"/>
-          <w:szCs w:val="22"/>
-        </w:rPr>
-      </w:sdtEndPr>
+      <w:sdtEndPr/>
       <w:sdtContent>
         <w:p>
           <w:pPr>
@@ -3430,32 +3448,32 @@
         <w:pStyle w:val="Titolo1"/>
         <w:jc w:val="both"/>
       </w:pPr>
-      <w:bookmarkStart w:id="0" w:name="_Toc501485419"/>
+      <w:bookmarkStart w:id="1" w:name="_Toc501485419"/>
       <w:r>
         <w:lastRenderedPageBreak/>
         <w:t>INTRODUZIONE</w:t>
       </w:r>
-      <w:bookmarkEnd w:id="0"/>
+      <w:bookmarkEnd w:id="1"/>
     </w:p>
     <w:p>
       <w:pPr>
         <w:pStyle w:val="Titolo2"/>
       </w:pPr>
-      <w:bookmarkStart w:id="1" w:name="_Toc501485420"/>
+      <w:bookmarkStart w:id="2" w:name="_Toc501485420"/>
       <w:r>
         <w:t>OBJECT DESIGN TRADE-OFF</w:t>
       </w:r>
-      <w:bookmarkEnd w:id="1"/>
+      <w:bookmarkEnd w:id="2"/>
     </w:p>
     <w:p>
       <w:pPr>
         <w:pStyle w:val="Titolo3"/>
       </w:pPr>
-      <w:bookmarkStart w:id="2" w:name="_Toc501485421"/>
+      <w:bookmarkStart w:id="3" w:name="_Toc501485421"/>
       <w:r>
         <w:t>MODULARITA’ VS EFFICIENZA</w:t>
       </w:r>
-      <w:bookmarkEnd w:id="2"/>
+      <w:bookmarkEnd w:id="3"/>
     </w:p>
     <w:p>
       <w:pPr>
@@ -3468,11 +3486,11 @@
         <w:pStyle w:val="Titolo3"/>
         <w:jc w:val="both"/>
       </w:pPr>
-      <w:bookmarkStart w:id="3" w:name="_Toc501485422"/>
+      <w:bookmarkStart w:id="4" w:name="_Toc501485422"/>
       <w:r>
         <w:t>SICUREZZA VS EFFICIENZA</w:t>
       </w:r>
-      <w:bookmarkEnd w:id="3"/>
+      <w:bookmarkEnd w:id="4"/>
     </w:p>
     <w:p>
       <w:pPr>
@@ -3507,11 +3525,11 @@
         <w:pStyle w:val="Titolo3"/>
         <w:jc w:val="both"/>
       </w:pPr>
-      <w:bookmarkStart w:id="4" w:name="_Toc501485423"/>
+      <w:bookmarkStart w:id="5" w:name="_Toc501485423"/>
       <w:r>
         <w:t>PORTABILITA’ VS EFFICIENZA</w:t>
       </w:r>
-      <w:bookmarkEnd w:id="4"/>
+      <w:bookmarkEnd w:id="5"/>
     </w:p>
     <w:p/>
     <w:p/>
@@ -3535,23 +3553,23 @@
         <w:pStyle w:val="Titolo2"/>
         <w:jc w:val="both"/>
       </w:pPr>
-      <w:bookmarkStart w:id="5" w:name="_Toc501485424"/>
+      <w:bookmarkStart w:id="6" w:name="_Toc501485424"/>
       <w:r>
         <w:lastRenderedPageBreak/>
         <w:t>INTERFACCE DOCUMENTATION GUIDELINES</w:t>
       </w:r>
-      <w:bookmarkEnd w:id="5"/>
+      <w:bookmarkEnd w:id="6"/>
     </w:p>
     <w:p>
       <w:pPr>
         <w:pStyle w:val="Titolo3"/>
         <w:jc w:val="both"/>
       </w:pPr>
-      <w:bookmarkStart w:id="6" w:name="_Toc501485425"/>
+      <w:bookmarkStart w:id="7" w:name="_Toc501485425"/>
       <w:r>
         <w:t>FILE JAVA</w:t>
       </w:r>
-      <w:bookmarkEnd w:id="6"/>
+      <w:bookmarkEnd w:id="7"/>
     </w:p>
     <w:p>
       <w:pPr>
@@ -3718,11 +3736,11 @@
         <w:pStyle w:val="Titolo3"/>
         <w:jc w:val="both"/>
       </w:pPr>
-      <w:bookmarkStart w:id="7" w:name="_Toc501485426"/>
+      <w:bookmarkStart w:id="8" w:name="_Toc501485426"/>
       <w:r>
         <w:t>NAMING</w:t>
       </w:r>
-      <w:bookmarkEnd w:id="7"/>
+      <w:bookmarkEnd w:id="8"/>
     </w:p>
     <w:p>
       <w:pPr>
@@ -3915,11 +3933,11 @@
         <w:pStyle w:val="Titolo3"/>
         <w:jc w:val="both"/>
       </w:pPr>
-      <w:bookmarkStart w:id="8" w:name="_Toc501485427"/>
+      <w:bookmarkStart w:id="9" w:name="_Toc501485427"/>
       <w:r>
         <w:t>USO DEI COMMENTI</w:t>
       </w:r>
-      <w:bookmarkEnd w:id="8"/>
+      <w:bookmarkEnd w:id="9"/>
     </w:p>
     <w:p>
       <w:pPr>
@@ -4070,12 +4088,12 @@
         <w:pStyle w:val="Titolo3"/>
         <w:jc w:val="both"/>
       </w:pPr>
-      <w:bookmarkStart w:id="9" w:name="_Toc501485428"/>
+      <w:bookmarkStart w:id="10" w:name="_Toc501485428"/>
       <w:r>
         <w:lastRenderedPageBreak/>
         <w:t>ALTRE REGOLE DI STILE</w:t>
       </w:r>
-      <w:bookmarkEnd w:id="9"/>
+      <w:bookmarkEnd w:id="10"/>
     </w:p>
     <w:p>
       <w:pPr>
@@ -4222,11 +4240,11 @@
         <w:pStyle w:val="Titolo2"/>
         <w:jc w:val="both"/>
       </w:pPr>
-      <w:bookmarkStart w:id="10" w:name="_Toc501485429"/>
+      <w:bookmarkStart w:id="11" w:name="_Toc501485429"/>
       <w:r>
         <w:t>DEFINIZIONI, ACRONIMI E ABBREVIAZIONI</w:t>
       </w:r>
-      <w:bookmarkEnd w:id="10"/>
+      <w:bookmarkEnd w:id="11"/>
     </w:p>
     <w:tbl>
       <w:tblPr>
@@ -4361,11 +4379,11 @@
         <w:pStyle w:val="Titolo2"/>
         <w:jc w:val="both"/>
       </w:pPr>
-      <w:bookmarkStart w:id="11" w:name="_Toc501485430"/>
+      <w:bookmarkStart w:id="12" w:name="_Toc501485430"/>
       <w:r>
         <w:t>RIFERIMENTI</w:t>
       </w:r>
-      <w:bookmarkEnd w:id="11"/>
+      <w:bookmarkEnd w:id="12"/>
     </w:p>
     <w:p>
       <w:pPr>
@@ -4388,11 +4406,11 @@
         <w:pStyle w:val="Titolo2"/>
         <w:jc w:val="both"/>
       </w:pPr>
-      <w:bookmarkStart w:id="12" w:name="_Toc501485431"/>
+      <w:bookmarkStart w:id="13" w:name="_Toc501485431"/>
       <w:r>
         <w:t>OVERVIEW</w:t>
       </w:r>
-      <w:bookmarkEnd w:id="12"/>
+      <w:bookmarkEnd w:id="13"/>
     </w:p>
     <w:p>
       <w:pPr>
@@ -4416,12 +4434,12 @@
       <w:pPr>
         <w:pStyle w:val="Titolo1"/>
       </w:pPr>
-      <w:bookmarkStart w:id="13" w:name="_Toc501485432"/>
+      <w:bookmarkStart w:id="14" w:name="_Toc501485432"/>
       <w:r>
         <w:lastRenderedPageBreak/>
         <w:t>PACKAGES</w:t>
       </w:r>
-      <w:bookmarkEnd w:id="13"/>
+      <w:bookmarkEnd w:id="14"/>
     </w:p>
     <w:p>
       <w:r>
@@ -4817,32 +4835,32 @@
       <w:pPr>
         <w:pStyle w:val="Titolo1"/>
       </w:pPr>
-      <w:bookmarkStart w:id="14" w:name="_Toc501485433"/>
+      <w:bookmarkStart w:id="15" w:name="_Toc501485433"/>
       <w:r>
         <w:lastRenderedPageBreak/>
         <w:t>INTERFACCE DELLE CLASSI</w:t>
       </w:r>
-      <w:bookmarkEnd w:id="14"/>
+      <w:bookmarkEnd w:id="15"/>
     </w:p>
     <w:p>
       <w:pPr>
         <w:pStyle w:val="Titolo2"/>
       </w:pPr>
-      <w:bookmarkStart w:id="15" w:name="_Toc501485434"/>
+      <w:bookmarkStart w:id="16" w:name="_Toc501485434"/>
       <w:r>
         <w:t>CLASS DIAGRAM</w:t>
       </w:r>
-      <w:bookmarkEnd w:id="15"/>
+      <w:bookmarkEnd w:id="16"/>
     </w:p>
     <w:p>
       <w:pPr>
         <w:pStyle w:val="Titolo2"/>
       </w:pPr>
-      <w:bookmarkStart w:id="16" w:name="_Toc501485435"/>
+      <w:bookmarkStart w:id="17" w:name="_Toc501485435"/>
       <w:r>
         <w:t>DESCRIZIONE DELLE CLASSI</w:t>
       </w:r>
-      <w:bookmarkEnd w:id="16"/>
+      <w:bookmarkEnd w:id="17"/>
     </w:p>
     <w:p/>
     <w:p>
@@ -4854,8 +4872,6 @@
       </w:r>
     </w:p>
     <w:p>
-      <w:bookmarkStart w:id="17" w:name="_GoBack"/>
-      <w:bookmarkEnd w:id="17"/>
       <w:r>
         <w:rPr>
           <w:noProof/>
@@ -7647,7 +7663,7 @@
 </file>
 
 <file path=customXml/itemProps1.xml><?xml version="1.0" encoding="utf-8"?>
-<ds:datastoreItem xmlns:ds="http://schemas.openxmlformats.org/officeDocument/2006/customXml" ds:itemID="{516F7D80-3A02-4A50-AC4B-0F9162BBB3A4}">
+<ds:datastoreItem xmlns:ds="http://schemas.openxmlformats.org/officeDocument/2006/customXml" ds:itemID="{C1F9C8BA-80C4-43CE-B76B-A12918CF7795}">
   <ds:schemaRefs>
     <ds:schemaRef ds:uri="http://schemas.openxmlformats.org/officeDocument/2006/bibliography"/>
   </ds:schemaRefs>

</xml_diff>

<commit_message>
Aggiuna descrizione classe ordine
</commit_message>
<xml_diff>
--- a/ODD_MusicParadise.com.docx
+++ b/ODD_MusicParadise.com.docx
@@ -1663,6 +1663,13 @@
                 <w:sz w:val="20"/>
               </w:rPr>
             </w:pPr>
+            <w:r>
+              <w:rPr>
+                <w:rFonts w:asciiTheme="minorHAnsi" w:hAnsiTheme="minorHAnsi"/>
+                <w:sz w:val="20"/>
+              </w:rPr>
+              <w:t>22/12/2017</w:t>
+            </w:r>
           </w:p>
         </w:tc>
         <w:tc>
@@ -1690,6 +1697,13 @@
                 <w:sz w:val="20"/>
               </w:rPr>
             </w:pPr>
+            <w:r>
+              <w:rPr>
+                <w:rFonts w:asciiTheme="minorHAnsi" w:hAnsiTheme="minorHAnsi"/>
+                <w:sz w:val="20"/>
+              </w:rPr>
+              <w:t>0.1</w:t>
+            </w:r>
           </w:p>
         </w:tc>
         <w:tc>
@@ -1717,6 +1731,13 @@
                 <w:sz w:val="20"/>
               </w:rPr>
             </w:pPr>
+            <w:r>
+              <w:rPr>
+                <w:rFonts w:asciiTheme="minorHAnsi" w:hAnsiTheme="minorHAnsi"/>
+                <w:sz w:val="20"/>
+              </w:rPr>
+              <w:t>Aggiunta descrizione classe Ordine</w:t>
+            </w:r>
           </w:p>
         </w:tc>
         <w:tc>
@@ -1745,6 +1766,13 @@
                 <w:sz w:val="20"/>
               </w:rPr>
             </w:pPr>
+            <w:r>
+              <w:rPr>
+                <w:rFonts w:asciiTheme="minorHAnsi" w:hAnsiTheme="minorHAnsi"/>
+                <w:sz w:val="20"/>
+              </w:rPr>
+              <w:t>Antonio Spera</w:t>
+            </w:r>
           </w:p>
         </w:tc>
       </w:tr>
@@ -1802,6 +1830,8 @@
           <w:szCs w:val="21"/>
         </w:rPr>
       </w:pPr>
+      <w:bookmarkStart w:id="0" w:name="_GoBack"/>
+      <w:bookmarkEnd w:id="0"/>
     </w:p>
     <w:p>
       <w:pPr>
@@ -3446,32 +3476,32 @@
         <w:pStyle w:val="Titolo1"/>
         <w:jc w:val="both"/>
       </w:pPr>
-      <w:bookmarkStart w:id="0" w:name="_Toc501485419"/>
+      <w:bookmarkStart w:id="1" w:name="_Toc501485419"/>
       <w:r>
         <w:lastRenderedPageBreak/>
         <w:t>INTRODUZIONE</w:t>
       </w:r>
-      <w:bookmarkEnd w:id="0"/>
+      <w:bookmarkEnd w:id="1"/>
     </w:p>
     <w:p>
       <w:pPr>
         <w:pStyle w:val="Titolo2"/>
       </w:pPr>
-      <w:bookmarkStart w:id="1" w:name="_Toc501485420"/>
+      <w:bookmarkStart w:id="2" w:name="_Toc501485420"/>
       <w:r>
         <w:t>OBJECT DESIGN TRADE-OFF</w:t>
       </w:r>
-      <w:bookmarkEnd w:id="1"/>
+      <w:bookmarkEnd w:id="2"/>
     </w:p>
     <w:p>
       <w:pPr>
         <w:pStyle w:val="Titolo3"/>
       </w:pPr>
-      <w:bookmarkStart w:id="2" w:name="_Toc501485421"/>
+      <w:bookmarkStart w:id="3" w:name="_Toc501485421"/>
       <w:r>
         <w:t>MODULARITA’ VS EFFICIENZA</w:t>
       </w:r>
-      <w:bookmarkEnd w:id="2"/>
+      <w:bookmarkEnd w:id="3"/>
     </w:p>
     <w:p>
       <w:pPr>
@@ -3484,11 +3514,11 @@
         <w:pStyle w:val="Titolo3"/>
         <w:jc w:val="both"/>
       </w:pPr>
-      <w:bookmarkStart w:id="3" w:name="_Toc501485422"/>
+      <w:bookmarkStart w:id="4" w:name="_Toc501485422"/>
       <w:r>
         <w:t>SICUREZZA VS EFFICIENZA</w:t>
       </w:r>
-      <w:bookmarkEnd w:id="3"/>
+      <w:bookmarkEnd w:id="4"/>
     </w:p>
     <w:p>
       <w:pPr>
@@ -3523,11 +3553,11 @@
         <w:pStyle w:val="Titolo3"/>
         <w:jc w:val="both"/>
       </w:pPr>
-      <w:bookmarkStart w:id="4" w:name="_Toc501485423"/>
+      <w:bookmarkStart w:id="5" w:name="_Toc501485423"/>
       <w:r>
         <w:t>PORTABILITA’ VS EFFICIENZA</w:t>
       </w:r>
-      <w:bookmarkEnd w:id="4"/>
+      <w:bookmarkEnd w:id="5"/>
     </w:p>
     <w:p/>
     <w:p/>
@@ -3551,23 +3581,23 @@
         <w:pStyle w:val="Titolo2"/>
         <w:jc w:val="both"/>
       </w:pPr>
-      <w:bookmarkStart w:id="5" w:name="_Toc501485424"/>
+      <w:bookmarkStart w:id="6" w:name="_Toc501485424"/>
       <w:r>
         <w:lastRenderedPageBreak/>
         <w:t>INTERFACCE DOCUMENTATION GUIDELINES</w:t>
       </w:r>
-      <w:bookmarkEnd w:id="5"/>
+      <w:bookmarkEnd w:id="6"/>
     </w:p>
     <w:p>
       <w:pPr>
         <w:pStyle w:val="Titolo3"/>
         <w:jc w:val="both"/>
       </w:pPr>
-      <w:bookmarkStart w:id="6" w:name="_Toc501485425"/>
+      <w:bookmarkStart w:id="7" w:name="_Toc501485425"/>
       <w:r>
         <w:t>FILE JAVA</w:t>
       </w:r>
-      <w:bookmarkEnd w:id="6"/>
+      <w:bookmarkEnd w:id="7"/>
     </w:p>
     <w:p>
       <w:pPr>
@@ -3734,11 +3764,11 @@
         <w:pStyle w:val="Titolo3"/>
         <w:jc w:val="both"/>
       </w:pPr>
-      <w:bookmarkStart w:id="7" w:name="_Toc501485426"/>
+      <w:bookmarkStart w:id="8" w:name="_Toc501485426"/>
       <w:r>
         <w:t>NAMING</w:t>
       </w:r>
-      <w:bookmarkEnd w:id="7"/>
+      <w:bookmarkEnd w:id="8"/>
     </w:p>
     <w:p>
       <w:pPr>
@@ -3931,11 +3961,11 @@
         <w:pStyle w:val="Titolo3"/>
         <w:jc w:val="both"/>
       </w:pPr>
-      <w:bookmarkStart w:id="8" w:name="_Toc501485427"/>
+      <w:bookmarkStart w:id="9" w:name="_Toc501485427"/>
       <w:r>
         <w:t>USO DEI COMMENTI</w:t>
       </w:r>
-      <w:bookmarkEnd w:id="8"/>
+      <w:bookmarkEnd w:id="9"/>
     </w:p>
     <w:p>
       <w:pPr>
@@ -4086,12 +4116,12 @@
         <w:pStyle w:val="Titolo3"/>
         <w:jc w:val="both"/>
       </w:pPr>
-      <w:bookmarkStart w:id="9" w:name="_Toc501485428"/>
+      <w:bookmarkStart w:id="10" w:name="_Toc501485428"/>
       <w:r>
         <w:lastRenderedPageBreak/>
         <w:t>ALTRE REGOLE DI STILE</w:t>
       </w:r>
-      <w:bookmarkEnd w:id="9"/>
+      <w:bookmarkEnd w:id="10"/>
     </w:p>
     <w:p>
       <w:pPr>
@@ -4238,11 +4268,11 @@
         <w:pStyle w:val="Titolo2"/>
         <w:jc w:val="both"/>
       </w:pPr>
-      <w:bookmarkStart w:id="10" w:name="_Toc501485429"/>
+      <w:bookmarkStart w:id="11" w:name="_Toc501485429"/>
       <w:r>
         <w:t>DEFINIZIONI, ACRONIMI E ABBREVIAZIONI</w:t>
       </w:r>
-      <w:bookmarkEnd w:id="10"/>
+      <w:bookmarkEnd w:id="11"/>
     </w:p>
     <w:tbl>
       <w:tblPr>
@@ -4377,11 +4407,11 @@
         <w:pStyle w:val="Titolo2"/>
         <w:jc w:val="both"/>
       </w:pPr>
-      <w:bookmarkStart w:id="11" w:name="_Toc501485430"/>
+      <w:bookmarkStart w:id="12" w:name="_Toc501485430"/>
       <w:r>
         <w:t>RIFERIMENTI</w:t>
       </w:r>
-      <w:bookmarkEnd w:id="11"/>
+      <w:bookmarkEnd w:id="12"/>
     </w:p>
     <w:p>
       <w:pPr>
@@ -4404,11 +4434,11 @@
         <w:pStyle w:val="Titolo2"/>
         <w:jc w:val="both"/>
       </w:pPr>
-      <w:bookmarkStart w:id="12" w:name="_Toc501485431"/>
+      <w:bookmarkStart w:id="13" w:name="_Toc501485431"/>
       <w:r>
         <w:t>OVERVIEW</w:t>
       </w:r>
-      <w:bookmarkEnd w:id="12"/>
+      <w:bookmarkEnd w:id="13"/>
     </w:p>
     <w:p>
       <w:pPr>
@@ -4432,12 +4462,12 @@
       <w:pPr>
         <w:pStyle w:val="Titolo1"/>
       </w:pPr>
-      <w:bookmarkStart w:id="13" w:name="_Toc501485432"/>
+      <w:bookmarkStart w:id="14" w:name="_Toc501485432"/>
       <w:r>
         <w:lastRenderedPageBreak/>
         <w:t>PACKAGES</w:t>
       </w:r>
-      <w:bookmarkEnd w:id="13"/>
+      <w:bookmarkEnd w:id="14"/>
     </w:p>
     <w:p>
       <w:r>
@@ -4540,9 +4570,24 @@
       </w:pPr>
       <w:proofErr w:type="spellStart"/>
       <w:r>
-        <w:t>OffertaModel</w:t>
+        <w:t>FotoModel</w:t>
       </w:r>
       <w:proofErr w:type="spellEnd"/>
+    </w:p>
+    <w:p>
+      <w:pPr>
+        <w:pStyle w:val="Paragrafoelenco"/>
+        <w:numPr>
+          <w:ilvl w:val="0"/>
+          <w:numId w:val="26"/>
+        </w:numPr>
+      </w:pPr>
+      <w:r>
+        <w:rPr>
+          <w:b/>
+        </w:rPr>
+        <w:t>Control</w:t>
+      </w:r>
     </w:p>
     <w:p>
       <w:pPr>
@@ -4554,7 +4599,91 @@
       </w:pPr>
       <w:proofErr w:type="spellStart"/>
       <w:r>
-        <w:t>FotoModel</w:t>
+        <w:t>AccediControl</w:t>
+      </w:r>
+      <w:proofErr w:type="spellEnd"/>
+    </w:p>
+    <w:p>
+      <w:pPr>
+        <w:pStyle w:val="Paragrafoelenco"/>
+        <w:numPr>
+          <w:ilvl w:val="1"/>
+          <w:numId w:val="26"/>
+        </w:numPr>
+      </w:pPr>
+      <w:proofErr w:type="spellStart"/>
+      <w:r>
+        <w:t>RicercaProdottoControl</w:t>
+      </w:r>
+      <w:proofErr w:type="spellEnd"/>
+    </w:p>
+    <w:p>
+      <w:pPr>
+        <w:pStyle w:val="Paragrafoelenco"/>
+        <w:numPr>
+          <w:ilvl w:val="1"/>
+          <w:numId w:val="26"/>
+        </w:numPr>
+      </w:pPr>
+      <w:proofErr w:type="spellStart"/>
+      <w:r>
+        <w:t>VisualizzaOrdiniCliente</w:t>
+      </w:r>
+      <w:proofErr w:type="spellEnd"/>
+    </w:p>
+    <w:p>
+      <w:pPr>
+        <w:pStyle w:val="Paragrafoelenco"/>
+        <w:numPr>
+          <w:ilvl w:val="1"/>
+          <w:numId w:val="26"/>
+        </w:numPr>
+      </w:pPr>
+      <w:proofErr w:type="spellStart"/>
+      <w:r>
+        <w:t>AcquistoControl</w:t>
+      </w:r>
+      <w:proofErr w:type="spellEnd"/>
+    </w:p>
+    <w:p>
+      <w:pPr>
+        <w:pStyle w:val="Paragrafoelenco"/>
+        <w:numPr>
+          <w:ilvl w:val="1"/>
+          <w:numId w:val="26"/>
+        </w:numPr>
+      </w:pPr>
+      <w:proofErr w:type="spellStart"/>
+      <w:r>
+        <w:t>LogOutControl</w:t>
+      </w:r>
+      <w:proofErr w:type="spellEnd"/>
+    </w:p>
+    <w:p>
+      <w:pPr>
+        <w:pStyle w:val="Paragrafoelenco"/>
+        <w:numPr>
+          <w:ilvl w:val="1"/>
+          <w:numId w:val="26"/>
+        </w:numPr>
+      </w:pPr>
+      <w:proofErr w:type="spellStart"/>
+      <w:r>
+        <w:t>AggiungiPordottoCarrelloControl</w:t>
+      </w:r>
+      <w:proofErr w:type="spellEnd"/>
+    </w:p>
+    <w:p>
+      <w:pPr>
+        <w:pStyle w:val="Paragrafoelenco"/>
+        <w:numPr>
+          <w:ilvl w:val="1"/>
+          <w:numId w:val="26"/>
+        </w:numPr>
+      </w:pPr>
+      <w:proofErr w:type="spellStart"/>
+      <w:r>
+        <w:t>RimuoviProdottoCarrelloControl</w:t>
       </w:r>
       <w:proofErr w:type="spellEnd"/>
     </w:p>
@@ -4566,12 +4695,14 @@
           <w:numId w:val="26"/>
         </w:numPr>
       </w:pPr>
-      <w:r>
-        <w:rPr>
-          <w:b/>
-        </w:rPr>
-        <w:t>Control</w:t>
-      </w:r>
+      <w:proofErr w:type="spellStart"/>
+      <w:r>
+        <w:rPr>
+          <w:b/>
+        </w:rPr>
+        <w:t>View</w:t>
+      </w:r>
+      <w:proofErr w:type="spellEnd"/>
     </w:p>
     <w:p>
       <w:pPr>
@@ -4581,11 +4712,9 @@
           <w:numId w:val="26"/>
         </w:numPr>
       </w:pPr>
-      <w:proofErr w:type="spellStart"/>
-      <w:r>
-        <w:t>RegistrazioneControl</w:t>
-      </w:r>
-      <w:proofErr w:type="spellEnd"/>
+      <w:r>
+        <w:t>Index</w:t>
+      </w:r>
     </w:p>
     <w:p>
       <w:pPr>
@@ -4595,11 +4724,9 @@
           <w:numId w:val="26"/>
         </w:numPr>
       </w:pPr>
-      <w:proofErr w:type="spellStart"/>
-      <w:r>
-        <w:t>AccediControl</w:t>
-      </w:r>
-      <w:proofErr w:type="spellEnd"/>
+      <w:r>
+        <w:t>Catalogo</w:t>
+      </w:r>
     </w:p>
     <w:p>
       <w:pPr>
@@ -4611,7 +4738,7 @@
       </w:pPr>
       <w:proofErr w:type="spellStart"/>
       <w:r>
-        <w:t>RicercaProdottoControl</w:t>
+        <w:t>OrdiniCliente</w:t>
       </w:r>
       <w:proofErr w:type="spellEnd"/>
     </w:p>
@@ -4623,11 +4750,9 @@
           <w:numId w:val="26"/>
         </w:numPr>
       </w:pPr>
-      <w:proofErr w:type="spellStart"/>
-      <w:r>
-        <w:t>VisualizzaOrdiniCliente</w:t>
-      </w:r>
-      <w:proofErr w:type="spellEnd"/>
+      <w:r>
+        <w:t>Prodotto</w:t>
+      </w:r>
     </w:p>
     <w:p>
       <w:pPr>
@@ -4639,172 +4764,9 @@
       </w:pPr>
       <w:proofErr w:type="spellStart"/>
       <w:r>
-        <w:t>AcquistoControl</w:t>
+        <w:t>profiloCliente</w:t>
       </w:r>
       <w:proofErr w:type="spellEnd"/>
-    </w:p>
-    <w:p>
-      <w:pPr>
-        <w:pStyle w:val="Paragrafoelenco"/>
-        <w:numPr>
-          <w:ilvl w:val="1"/>
-          <w:numId w:val="26"/>
-        </w:numPr>
-      </w:pPr>
-      <w:proofErr w:type="spellStart"/>
-      <w:r>
-        <w:t>LogOutControl</w:t>
-      </w:r>
-      <w:proofErr w:type="spellEnd"/>
-    </w:p>
-    <w:p>
-      <w:pPr>
-        <w:pStyle w:val="Paragrafoelenco"/>
-        <w:numPr>
-          <w:ilvl w:val="1"/>
-          <w:numId w:val="26"/>
-        </w:numPr>
-      </w:pPr>
-      <w:proofErr w:type="spellStart"/>
-      <w:r>
-        <w:t>AggiungiPordottoCarrelloControl</w:t>
-      </w:r>
-      <w:proofErr w:type="spellEnd"/>
-    </w:p>
-    <w:p>
-      <w:pPr>
-        <w:pStyle w:val="Paragrafoelenco"/>
-        <w:numPr>
-          <w:ilvl w:val="1"/>
-          <w:numId w:val="26"/>
-        </w:numPr>
-      </w:pPr>
-      <w:proofErr w:type="spellStart"/>
-      <w:r>
-        <w:t>RimuoviProdottoCarrelloControl</w:t>
-      </w:r>
-      <w:proofErr w:type="spellEnd"/>
-    </w:p>
-    <w:p>
-      <w:pPr>
-        <w:pStyle w:val="Paragrafoelenco"/>
-        <w:numPr>
-          <w:ilvl w:val="1"/>
-          <w:numId w:val="26"/>
-        </w:numPr>
-      </w:pPr>
-      <w:proofErr w:type="spellStart"/>
-      <w:r>
-        <w:t>AggiungiProdottoCatalogo</w:t>
-      </w:r>
-      <w:proofErr w:type="spellEnd"/>
-    </w:p>
-    <w:p>
-      <w:pPr>
-        <w:pStyle w:val="Paragrafoelenco"/>
-        <w:numPr>
-          <w:ilvl w:val="1"/>
-          <w:numId w:val="26"/>
-        </w:numPr>
-      </w:pPr>
-      <w:proofErr w:type="spellStart"/>
-      <w:r>
-        <w:t>RimuoviProdottoCatalogo</w:t>
-      </w:r>
-      <w:proofErr w:type="spellEnd"/>
-    </w:p>
-    <w:p>
-      <w:pPr>
-        <w:pStyle w:val="Paragrafoelenco"/>
-        <w:numPr>
-          <w:ilvl w:val="0"/>
-          <w:numId w:val="26"/>
-        </w:numPr>
-      </w:pPr>
-      <w:proofErr w:type="spellStart"/>
-      <w:r>
-        <w:rPr>
-          <w:b/>
-        </w:rPr>
-        <w:t>View</w:t>
-      </w:r>
-      <w:proofErr w:type="spellEnd"/>
-    </w:p>
-    <w:p>
-      <w:pPr>
-        <w:pStyle w:val="Paragrafoelenco"/>
-        <w:numPr>
-          <w:ilvl w:val="1"/>
-          <w:numId w:val="26"/>
-        </w:numPr>
-      </w:pPr>
-      <w:r>
-        <w:t>Index</w:t>
-      </w:r>
-    </w:p>
-    <w:p>
-      <w:pPr>
-        <w:pStyle w:val="Paragrafoelenco"/>
-        <w:numPr>
-          <w:ilvl w:val="1"/>
-          <w:numId w:val="26"/>
-        </w:numPr>
-      </w:pPr>
-      <w:r>
-        <w:t>Catalogo</w:t>
-      </w:r>
-    </w:p>
-    <w:p>
-      <w:pPr>
-        <w:pStyle w:val="Paragrafoelenco"/>
-        <w:numPr>
-          <w:ilvl w:val="1"/>
-          <w:numId w:val="26"/>
-        </w:numPr>
-      </w:pPr>
-      <w:proofErr w:type="spellStart"/>
-      <w:r>
-        <w:t>OrdiniCliente</w:t>
-      </w:r>
-      <w:proofErr w:type="spellEnd"/>
-    </w:p>
-    <w:p>
-      <w:pPr>
-        <w:pStyle w:val="Paragrafoelenco"/>
-        <w:numPr>
-          <w:ilvl w:val="1"/>
-          <w:numId w:val="26"/>
-        </w:numPr>
-      </w:pPr>
-      <w:r>
-        <w:t>Prodotto</w:t>
-      </w:r>
-    </w:p>
-    <w:p>
-      <w:pPr>
-        <w:pStyle w:val="Paragrafoelenco"/>
-        <w:numPr>
-          <w:ilvl w:val="1"/>
-          <w:numId w:val="26"/>
-        </w:numPr>
-      </w:pPr>
-      <w:proofErr w:type="spellStart"/>
-      <w:r>
-        <w:t>profiloCliente</w:t>
-      </w:r>
-      <w:proofErr w:type="spellEnd"/>
-    </w:p>
-    <w:p>
-      <w:pPr>
-        <w:pStyle w:val="Paragrafoelenco"/>
-        <w:numPr>
-          <w:ilvl w:val="1"/>
-          <w:numId w:val="26"/>
-        </w:numPr>
-      </w:pPr>
-      <w:r>
-        <w:t>registrazione</w:t>
-      </w:r>
     </w:p>
     <w:p>
       <w:pPr>
@@ -4833,32 +4795,32 @@
       <w:pPr>
         <w:pStyle w:val="Titolo1"/>
       </w:pPr>
-      <w:bookmarkStart w:id="14" w:name="_Toc501485433"/>
+      <w:bookmarkStart w:id="15" w:name="_Toc501485433"/>
       <w:r>
         <w:lastRenderedPageBreak/>
         <w:t>INTERFACCE DELLE CLASSI</w:t>
       </w:r>
-      <w:bookmarkEnd w:id="14"/>
+      <w:bookmarkEnd w:id="15"/>
     </w:p>
     <w:p>
       <w:pPr>
         <w:pStyle w:val="Titolo2"/>
       </w:pPr>
-      <w:bookmarkStart w:id="15" w:name="_Toc501485434"/>
+      <w:bookmarkStart w:id="16" w:name="_Toc501485434"/>
       <w:r>
         <w:t>CLASS DIAGRAM</w:t>
       </w:r>
-      <w:bookmarkEnd w:id="15"/>
+      <w:bookmarkEnd w:id="16"/>
     </w:p>
     <w:p>
       <w:pPr>
         <w:pStyle w:val="Titolo2"/>
       </w:pPr>
-      <w:bookmarkStart w:id="16" w:name="_Toc501485435"/>
+      <w:bookmarkStart w:id="17" w:name="_Toc501485435"/>
       <w:r>
         <w:t>DESCRIZIONE DELLE CLASSI</w:t>
       </w:r>
-      <w:bookmarkEnd w:id="16"/>
+      <w:bookmarkEnd w:id="17"/>
     </w:p>
     <w:p/>
     <w:p>
@@ -5141,8 +5103,226 @@
       <w:pPr>
         <w:ind w:left="3969" w:hanging="3969"/>
       </w:pPr>
-      <w:bookmarkStart w:id="17" w:name="_GoBack"/>
-      <w:bookmarkEnd w:id="17"/>
+      <w:r>
+        <w:br w:type="textWrapping" w:clear="all"/>
+      </w:r>
+    </w:p>
+    <w:p>
+      <w:pPr>
+        <w:pStyle w:val="Titolo3"/>
+      </w:pPr>
+      <w:r>
+        <w:lastRenderedPageBreak/>
+        <w:t>Ordine</w:t>
+      </w:r>
+    </w:p>
+    <w:p>
+      <w:pPr>
+        <w:tabs>
+          <w:tab w:val="left" w:pos="864"/>
+        </w:tabs>
+        <w:ind w:left="720"/>
+      </w:pPr>
+      <w:r>
+        <w:rPr>
+          <w:noProof/>
+        </w:rPr>
+        <w:drawing>
+          <wp:anchor distT="0" distB="0" distL="114300" distR="114300" simplePos="0" relativeHeight="251662336" behindDoc="0" locked="0" layoutInCell="1" allowOverlap="1">
+            <wp:simplePos x="716280" y="1082040"/>
+            <wp:positionH relativeFrom="column">
+              <wp:align>left</wp:align>
+            </wp:positionH>
+            <wp:positionV relativeFrom="paragraph">
+              <wp:align>top</wp:align>
+            </wp:positionV>
+            <wp:extent cx="2263336" cy="4968671"/>
+            <wp:effectExtent l="0" t="0" r="3810" b="3810"/>
+            <wp:wrapSquare wrapText="bothSides"/>
+            <wp:docPr id="3" name="Immagine 3" descr="Immagine che contiene screenshot&#10;&#10;Descrizione generata con affidabilità elevata"/>
+            <wp:cNvGraphicFramePr>
+              <a:graphicFrameLocks xmlns:a="http://schemas.openxmlformats.org/drawingml/2006/main" noChangeAspect="1"/>
+            </wp:cNvGraphicFramePr>
+            <a:graphic xmlns:a="http://schemas.openxmlformats.org/drawingml/2006/main">
+              <a:graphicData uri="http://schemas.openxmlformats.org/drawingml/2006/picture">
+                <pic:pic xmlns:pic="http://schemas.openxmlformats.org/drawingml/2006/picture">
+                  <pic:nvPicPr>
+                    <pic:cNvPr id="3" name="ordine.PNG"/>
+                    <pic:cNvPicPr/>
+                  </pic:nvPicPr>
+                  <pic:blipFill>
+                    <a:blip r:embed="rId13">
+                      <a:extLst>
+                        <a:ext uri="{28A0092B-C50C-407E-A947-70E740481C1C}">
+                          <a14:useLocalDpi xmlns:a14="http://schemas.microsoft.com/office/drawing/2010/main" val="0"/>
+                        </a:ext>
+                      </a:extLst>
+                    </a:blip>
+                    <a:stretch>
+                      <a:fillRect/>
+                    </a:stretch>
+                  </pic:blipFill>
+                  <pic:spPr>
+                    <a:xfrm>
+                      <a:off x="0" y="0"/>
+                      <a:ext cx="2263336" cy="4968671"/>
+                    </a:xfrm>
+                    <a:prstGeom prst="rect">
+                      <a:avLst/>
+                    </a:prstGeom>
+                  </pic:spPr>
+                </pic:pic>
+              </a:graphicData>
+            </a:graphic>
+          </wp:anchor>
+        </w:drawing>
+      </w:r>
+    </w:p>
+    <w:p>
+      <w:pPr>
+        <w:tabs>
+          <w:tab w:val="left" w:pos="864"/>
+        </w:tabs>
+      </w:pPr>
+      <w:proofErr w:type="spellStart"/>
+      <w:r>
+        <w:rPr>
+          <w:b/>
+        </w:rPr>
+        <w:t>NumeroOrdine</w:t>
+      </w:r>
+      <w:proofErr w:type="spellEnd"/>
+      <w:r>
+        <w:rPr>
+          <w:b/>
+        </w:rPr>
+        <w:t xml:space="preserve">: </w:t>
+      </w:r>
+      <w:r>
+        <w:t>identifica univocamente l’ordine</w:t>
+      </w:r>
+    </w:p>
+    <w:p>
+      <w:pPr>
+        <w:tabs>
+          <w:tab w:val="left" w:pos="864"/>
+        </w:tabs>
+      </w:pPr>
+      <w:r>
+        <w:rPr>
+          <w:b/>
+        </w:rPr>
+        <w:t xml:space="preserve">Stato: </w:t>
+      </w:r>
+      <w:r>
+        <w:t>rappresenta lo stato dell’ordine che può trovarsi “in preparazione” o “spedito”</w:t>
+      </w:r>
+    </w:p>
+    <w:p>
+      <w:pPr>
+        <w:tabs>
+          <w:tab w:val="left" w:pos="864"/>
+        </w:tabs>
+      </w:pPr>
+      <w:r>
+        <w:rPr>
+          <w:b/>
+        </w:rPr>
+        <w:t xml:space="preserve">Corriere: </w:t>
+      </w:r>
+      <w:r>
+        <w:t>rappresenta l’informazione relativa al corriere per la spedizione</w:t>
+      </w:r>
+    </w:p>
+    <w:p>
+      <w:pPr>
+        <w:tabs>
+          <w:tab w:val="left" w:pos="864"/>
+        </w:tabs>
+      </w:pPr>
+      <w:proofErr w:type="spellStart"/>
+      <w:r>
+        <w:rPr>
+          <w:b/>
+        </w:rPr>
+        <w:t>NumTraking</w:t>
+      </w:r>
+      <w:proofErr w:type="spellEnd"/>
+      <w:r>
+        <w:rPr>
+          <w:b/>
+        </w:rPr>
+        <w:t xml:space="preserve">: </w:t>
+      </w:r>
+      <w:r>
+        <w:t>numero che permette di rintracciare l’ordine durante la spedizione</w:t>
+      </w:r>
+    </w:p>
+    <w:p>
+      <w:pPr>
+        <w:tabs>
+          <w:tab w:val="left" w:pos="864"/>
+        </w:tabs>
+      </w:pPr>
+      <w:r>
+        <w:rPr>
+          <w:b/>
+        </w:rPr>
+        <w:t xml:space="preserve">Totale: </w:t>
+      </w:r>
+      <w:r>
+        <w:t>rappresenta il totale dell’ordine</w:t>
+      </w:r>
+    </w:p>
+    <w:p>
+      <w:pPr>
+        <w:tabs>
+          <w:tab w:val="left" w:pos="864"/>
+        </w:tabs>
+      </w:pPr>
+      <w:r>
+        <w:rPr>
+          <w:b/>
+        </w:rPr>
+        <w:t xml:space="preserve">Indirizzo: </w:t>
+      </w:r>
+      <w:r>
+        <w:t>rappresenta l’indirizzo dove l’ordine viene spedito</w:t>
+      </w:r>
+    </w:p>
+    <w:p>
+      <w:pPr>
+        <w:tabs>
+          <w:tab w:val="left" w:pos="864"/>
+        </w:tabs>
+      </w:pPr>
+      <w:r>
+        <w:rPr>
+          <w:b/>
+        </w:rPr>
+        <w:t xml:space="preserve">Carta: </w:t>
+      </w:r>
+      <w:r>
+        <w:t>rappresenta la carta con cui è stato pagato l’ordine</w:t>
+      </w:r>
+    </w:p>
+    <w:p>
+      <w:pPr>
+        <w:tabs>
+          <w:tab w:val="left" w:pos="864"/>
+        </w:tabs>
+      </w:pPr>
+      <w:r>
+        <w:rPr>
+          <w:b/>
+        </w:rPr>
+        <w:t xml:space="preserve">Prodotti: </w:t>
+      </w:r>
+      <w:r>
+        <w:t>rappresentano i prodotti di cui è composto l’ordine.</w:t>
+      </w:r>
+    </w:p>
+    <w:p>
       <w:r>
         <w:br w:type="textWrapping" w:clear="all"/>
       </w:r>
@@ -5158,14 +5338,12 @@
     <w:p/>
     <w:p/>
     <w:p/>
-    <w:p/>
     <w:p>
       <w:pPr>
         <w:pStyle w:val="Titolo1"/>
       </w:pPr>
       <w:bookmarkStart w:id="18" w:name="_Toc501485436"/>
       <w:r>
-        <w:lastRenderedPageBreak/>
         <w:t>GLOSARRIO</w:t>
       </w:r>
       <w:bookmarkEnd w:id="18"/>
@@ -7869,7 +8047,7 @@
 </file>
 
 <file path=customXml/itemProps1.xml><?xml version="1.0" encoding="utf-8"?>
-<ds:datastoreItem xmlns:ds="http://schemas.openxmlformats.org/officeDocument/2006/customXml" ds:itemID="{FA076386-BD8C-47AD-A9F5-28B44E92FDEB}">
+<ds:datastoreItem xmlns:ds="http://schemas.openxmlformats.org/officeDocument/2006/customXml" ds:itemID="{36F24FBE-0ABA-41A8-B9A5-8E89564D0949}">
   <ds:schemaRefs>
     <ds:schemaRef ds:uri="http://schemas.openxmlformats.org/officeDocument/2006/bibliography"/>
   </ds:schemaRefs>

</xml_diff>

<commit_message>
Descrizione classe Indirizzo merge con il file di Domenico Pannone
</commit_message>
<xml_diff>
--- a/ODD_MusicParadise.com.docx
+++ b/ODD_MusicParadise.com.docx
@@ -1502,7 +1502,7 @@
             <w:tcBorders>
               <w:top w:val="single" w:sz="2" w:space="0" w:color="000000"/>
               <w:left w:val="single" w:sz="2" w:space="0" w:color="000000"/>
-              <w:bottom w:val="single" w:sz="2" w:space="0" w:color="000000"/>
+              <w:bottom w:val="single" w:sz="4" w:space="0" w:color="auto"/>
             </w:tcBorders>
             <w:shd w:val="clear" w:color="auto" w:fill="auto"/>
             <w:tcMar>
@@ -1536,7 +1536,7 @@
             <w:tcBorders>
               <w:top w:val="single" w:sz="2" w:space="0" w:color="000000"/>
               <w:left w:val="single" w:sz="2" w:space="0" w:color="000000"/>
-              <w:bottom w:val="single" w:sz="2" w:space="0" w:color="000000"/>
+              <w:bottom w:val="single" w:sz="4" w:space="0" w:color="auto"/>
             </w:tcBorders>
             <w:shd w:val="clear" w:color="auto" w:fill="auto"/>
             <w:tcMar>
@@ -1570,7 +1570,7 @@
             <w:tcBorders>
               <w:top w:val="single" w:sz="2" w:space="0" w:color="000000"/>
               <w:left w:val="single" w:sz="2" w:space="0" w:color="000000"/>
-              <w:bottom w:val="single" w:sz="2" w:space="0" w:color="000000"/>
+              <w:bottom w:val="single" w:sz="4" w:space="0" w:color="auto"/>
             </w:tcBorders>
             <w:shd w:val="clear" w:color="auto" w:fill="auto"/>
             <w:tcMar>
@@ -1604,7 +1604,7 @@
             <w:tcBorders>
               <w:top w:val="single" w:sz="2" w:space="0" w:color="000000"/>
               <w:left w:val="single" w:sz="2" w:space="0" w:color="000000"/>
-              <w:bottom w:val="single" w:sz="2" w:space="0" w:color="000000"/>
+              <w:bottom w:val="single" w:sz="4" w:space="0" w:color="auto"/>
               <w:right w:val="single" w:sz="2" w:space="0" w:color="000000"/>
             </w:tcBorders>
             <w:shd w:val="clear" w:color="auto" w:fill="auto"/>
@@ -1642,8 +1642,10 @@
           <w:tcPr>
             <w:tcW w:w="1927" w:type="dxa"/>
             <w:tcBorders>
-              <w:left w:val="single" w:sz="2" w:space="0" w:color="000000"/>
-              <w:bottom w:val="single" w:sz="2" w:space="0" w:color="000000"/>
+              <w:top w:val="single" w:sz="4" w:space="0" w:color="auto"/>
+              <w:left w:val="single" w:sz="4" w:space="0" w:color="auto"/>
+              <w:bottom w:val="single" w:sz="4" w:space="0" w:color="auto"/>
+              <w:right w:val="single" w:sz="4" w:space="0" w:color="auto"/>
             </w:tcBorders>
             <w:shd w:val="clear" w:color="auto" w:fill="auto"/>
             <w:tcMar>
@@ -1676,8 +1678,10 @@
           <w:tcPr>
             <w:tcW w:w="964" w:type="dxa"/>
             <w:tcBorders>
-              <w:left w:val="single" w:sz="2" w:space="0" w:color="000000"/>
-              <w:bottom w:val="single" w:sz="2" w:space="0" w:color="000000"/>
+              <w:top w:val="single" w:sz="4" w:space="0" w:color="auto"/>
+              <w:left w:val="single" w:sz="4" w:space="0" w:color="auto"/>
+              <w:bottom w:val="single" w:sz="4" w:space="0" w:color="auto"/>
+              <w:right w:val="single" w:sz="4" w:space="0" w:color="auto"/>
             </w:tcBorders>
             <w:shd w:val="clear" w:color="auto" w:fill="auto"/>
             <w:tcMar>
@@ -1710,8 +1714,10 @@
           <w:tcPr>
             <w:tcW w:w="4336" w:type="dxa"/>
             <w:tcBorders>
-              <w:left w:val="single" w:sz="2" w:space="0" w:color="000000"/>
-              <w:bottom w:val="single" w:sz="2" w:space="0" w:color="000000"/>
+              <w:top w:val="single" w:sz="4" w:space="0" w:color="auto"/>
+              <w:left w:val="single" w:sz="4" w:space="0" w:color="auto"/>
+              <w:bottom w:val="single" w:sz="4" w:space="0" w:color="auto"/>
+              <w:right w:val="single" w:sz="4" w:space="0" w:color="auto"/>
             </w:tcBorders>
             <w:shd w:val="clear" w:color="auto" w:fill="auto"/>
             <w:tcMar>
@@ -1744,9 +1750,10 @@
           <w:tcPr>
             <w:tcW w:w="2412" w:type="dxa"/>
             <w:tcBorders>
-              <w:left w:val="single" w:sz="2" w:space="0" w:color="000000"/>
-              <w:bottom w:val="single" w:sz="2" w:space="0" w:color="000000"/>
-              <w:right w:val="single" w:sz="2" w:space="0" w:color="000000"/>
+              <w:top w:val="single" w:sz="4" w:space="0" w:color="auto"/>
+              <w:left w:val="single" w:sz="4" w:space="0" w:color="auto"/>
+              <w:bottom w:val="single" w:sz="4" w:space="0" w:color="auto"/>
+              <w:right w:val="single" w:sz="4" w:space="0" w:color="auto"/>
             </w:tcBorders>
             <w:shd w:val="clear" w:color="auto" w:fill="auto"/>
             <w:tcMar>
@@ -1776,6 +1783,304 @@
           </w:p>
         </w:tc>
       </w:tr>
+      <w:tr>
+        <w:trPr>
+          <w:trHeight w:val="230"/>
+        </w:trPr>
+        <w:tc>
+          <w:tcPr>
+            <w:tcW w:w="1927" w:type="dxa"/>
+            <w:tcBorders>
+              <w:top w:val="single" w:sz="4" w:space="0" w:color="auto"/>
+              <w:left w:val="single" w:sz="4" w:space="0" w:color="auto"/>
+              <w:bottom w:val="single" w:sz="4" w:space="0" w:color="auto"/>
+              <w:right w:val="single" w:sz="4" w:space="0" w:color="auto"/>
+            </w:tcBorders>
+            <w:shd w:val="clear" w:color="auto" w:fill="auto"/>
+            <w:tcMar>
+              <w:top w:w="55" w:type="dxa"/>
+              <w:left w:w="55" w:type="dxa"/>
+              <w:bottom w:w="55" w:type="dxa"/>
+              <w:right w:w="55" w:type="dxa"/>
+            </w:tcMar>
+          </w:tcPr>
+          <w:p>
+            <w:pPr>
+              <w:pStyle w:val="TableContents"/>
+              <w:snapToGrid w:val="0"/>
+              <w:jc w:val="both"/>
+              <w:rPr>
+                <w:rFonts w:asciiTheme="minorHAnsi" w:hAnsiTheme="minorHAnsi"/>
+                <w:sz w:val="20"/>
+              </w:rPr>
+            </w:pPr>
+            <w:r>
+              <w:rPr>
+                <w:rFonts w:asciiTheme="minorHAnsi" w:hAnsiTheme="minorHAnsi"/>
+                <w:sz w:val="20"/>
+              </w:rPr>
+              <w:t>22/12/2017</w:t>
+            </w:r>
+          </w:p>
+        </w:tc>
+        <w:tc>
+          <w:tcPr>
+            <w:tcW w:w="964" w:type="dxa"/>
+            <w:tcBorders>
+              <w:top w:val="single" w:sz="4" w:space="0" w:color="auto"/>
+              <w:left w:val="single" w:sz="4" w:space="0" w:color="auto"/>
+              <w:bottom w:val="single" w:sz="4" w:space="0" w:color="auto"/>
+              <w:right w:val="single" w:sz="4" w:space="0" w:color="auto"/>
+            </w:tcBorders>
+            <w:shd w:val="clear" w:color="auto" w:fill="auto"/>
+            <w:tcMar>
+              <w:top w:w="55" w:type="dxa"/>
+              <w:left w:w="55" w:type="dxa"/>
+              <w:bottom w:w="55" w:type="dxa"/>
+              <w:right w:w="55" w:type="dxa"/>
+            </w:tcMar>
+          </w:tcPr>
+          <w:p>
+            <w:pPr>
+              <w:pStyle w:val="TableContents"/>
+              <w:snapToGrid w:val="0"/>
+              <w:jc w:val="both"/>
+              <w:rPr>
+                <w:rFonts w:asciiTheme="minorHAnsi" w:hAnsiTheme="minorHAnsi"/>
+                <w:sz w:val="20"/>
+              </w:rPr>
+            </w:pPr>
+            <w:r>
+              <w:rPr>
+                <w:rFonts w:asciiTheme="minorHAnsi" w:hAnsiTheme="minorHAnsi"/>
+                <w:sz w:val="20"/>
+              </w:rPr>
+              <w:t>0.1</w:t>
+            </w:r>
+          </w:p>
+        </w:tc>
+        <w:tc>
+          <w:tcPr>
+            <w:tcW w:w="4336" w:type="dxa"/>
+            <w:tcBorders>
+              <w:top w:val="single" w:sz="4" w:space="0" w:color="auto"/>
+              <w:left w:val="single" w:sz="4" w:space="0" w:color="auto"/>
+              <w:bottom w:val="single" w:sz="4" w:space="0" w:color="auto"/>
+              <w:right w:val="single" w:sz="4" w:space="0" w:color="auto"/>
+            </w:tcBorders>
+            <w:shd w:val="clear" w:color="auto" w:fill="auto"/>
+            <w:tcMar>
+              <w:top w:w="55" w:type="dxa"/>
+              <w:left w:w="55" w:type="dxa"/>
+              <w:bottom w:w="55" w:type="dxa"/>
+              <w:right w:w="55" w:type="dxa"/>
+            </w:tcMar>
+          </w:tcPr>
+          <w:p>
+            <w:pPr>
+              <w:pStyle w:val="TableContents"/>
+              <w:snapToGrid w:val="0"/>
+              <w:jc w:val="both"/>
+              <w:rPr>
+                <w:rFonts w:asciiTheme="minorHAnsi" w:hAnsiTheme="minorHAnsi"/>
+                <w:sz w:val="20"/>
+              </w:rPr>
+            </w:pPr>
+            <w:r>
+              <w:rPr>
+                <w:rFonts w:asciiTheme="minorHAnsi" w:hAnsiTheme="minorHAnsi"/>
+                <w:sz w:val="20"/>
+              </w:rPr>
+              <w:t>Aggiunta descrizione classe Prodotto</w:t>
+            </w:r>
+          </w:p>
+        </w:tc>
+        <w:tc>
+          <w:tcPr>
+            <w:tcW w:w="2412" w:type="dxa"/>
+            <w:tcBorders>
+              <w:top w:val="single" w:sz="4" w:space="0" w:color="auto"/>
+              <w:left w:val="single" w:sz="4" w:space="0" w:color="auto"/>
+              <w:bottom w:val="single" w:sz="4" w:space="0" w:color="auto"/>
+              <w:right w:val="single" w:sz="4" w:space="0" w:color="auto"/>
+            </w:tcBorders>
+            <w:shd w:val="clear" w:color="auto" w:fill="auto"/>
+            <w:tcMar>
+              <w:top w:w="55" w:type="dxa"/>
+              <w:left w:w="55" w:type="dxa"/>
+              <w:bottom w:w="55" w:type="dxa"/>
+              <w:right w:w="55" w:type="dxa"/>
+            </w:tcMar>
+          </w:tcPr>
+          <w:p>
+            <w:pPr>
+              <w:pStyle w:val="TableContents"/>
+              <w:snapToGrid w:val="0"/>
+              <w:jc w:val="both"/>
+              <w:rPr>
+                <w:rFonts w:asciiTheme="minorHAnsi" w:hAnsiTheme="minorHAnsi"/>
+                <w:sz w:val="20"/>
+              </w:rPr>
+            </w:pPr>
+            <w:r>
+              <w:rPr>
+                <w:rFonts w:asciiTheme="minorHAnsi" w:hAnsiTheme="minorHAnsi"/>
+                <w:sz w:val="20"/>
+              </w:rPr>
+              <w:t>Alessandro De Riso</w:t>
+            </w:r>
+          </w:p>
+        </w:tc>
+      </w:tr>
+      <w:tr>
+        <w:trPr>
+          <w:trHeight w:val="230"/>
+        </w:trPr>
+        <w:tc>
+          <w:tcPr>
+            <w:tcW w:w="1927" w:type="dxa"/>
+            <w:tcBorders>
+              <w:top w:val="single" w:sz="4" w:space="0" w:color="auto"/>
+              <w:left w:val="single" w:sz="4" w:space="0" w:color="auto"/>
+              <w:bottom w:val="single" w:sz="4" w:space="0" w:color="auto"/>
+              <w:right w:val="single" w:sz="4" w:space="0" w:color="auto"/>
+            </w:tcBorders>
+            <w:shd w:val="clear" w:color="auto" w:fill="auto"/>
+            <w:tcMar>
+              <w:top w:w="55" w:type="dxa"/>
+              <w:left w:w="55" w:type="dxa"/>
+              <w:bottom w:w="55" w:type="dxa"/>
+              <w:right w:w="55" w:type="dxa"/>
+            </w:tcMar>
+          </w:tcPr>
+          <w:p>
+            <w:pPr>
+              <w:pStyle w:val="TableContents"/>
+              <w:snapToGrid w:val="0"/>
+              <w:jc w:val="both"/>
+              <w:rPr>
+                <w:rFonts w:asciiTheme="minorHAnsi" w:hAnsiTheme="minorHAnsi"/>
+                <w:sz w:val="20"/>
+              </w:rPr>
+            </w:pPr>
+            <w:r>
+              <w:rPr>
+                <w:rFonts w:asciiTheme="minorHAnsi" w:hAnsiTheme="minorHAnsi"/>
+                <w:sz w:val="20"/>
+              </w:rPr>
+              <w:t>22/12/2017</w:t>
+            </w:r>
+          </w:p>
+        </w:tc>
+        <w:tc>
+          <w:tcPr>
+            <w:tcW w:w="964" w:type="dxa"/>
+            <w:tcBorders>
+              <w:top w:val="single" w:sz="4" w:space="0" w:color="auto"/>
+              <w:left w:val="single" w:sz="4" w:space="0" w:color="auto"/>
+              <w:bottom w:val="single" w:sz="4" w:space="0" w:color="auto"/>
+              <w:right w:val="single" w:sz="4" w:space="0" w:color="auto"/>
+            </w:tcBorders>
+            <w:shd w:val="clear" w:color="auto" w:fill="auto"/>
+            <w:tcMar>
+              <w:top w:w="55" w:type="dxa"/>
+              <w:left w:w="55" w:type="dxa"/>
+              <w:bottom w:w="55" w:type="dxa"/>
+              <w:right w:w="55" w:type="dxa"/>
+            </w:tcMar>
+          </w:tcPr>
+          <w:p>
+            <w:pPr>
+              <w:pStyle w:val="TableContents"/>
+              <w:snapToGrid w:val="0"/>
+              <w:jc w:val="both"/>
+              <w:rPr>
+                <w:rFonts w:asciiTheme="minorHAnsi" w:hAnsiTheme="minorHAnsi"/>
+                <w:sz w:val="20"/>
+              </w:rPr>
+            </w:pPr>
+            <w:r>
+              <w:rPr>
+                <w:rFonts w:asciiTheme="minorHAnsi" w:hAnsiTheme="minorHAnsi"/>
+                <w:sz w:val="20"/>
+              </w:rPr>
+              <w:t>0.1</w:t>
+            </w:r>
+          </w:p>
+        </w:tc>
+        <w:tc>
+          <w:tcPr>
+            <w:tcW w:w="4336" w:type="dxa"/>
+            <w:tcBorders>
+              <w:top w:val="single" w:sz="4" w:space="0" w:color="auto"/>
+              <w:left w:val="single" w:sz="4" w:space="0" w:color="auto"/>
+              <w:bottom w:val="single" w:sz="4" w:space="0" w:color="auto"/>
+              <w:right w:val="single" w:sz="4" w:space="0" w:color="auto"/>
+            </w:tcBorders>
+            <w:shd w:val="clear" w:color="auto" w:fill="auto"/>
+            <w:tcMar>
+              <w:top w:w="55" w:type="dxa"/>
+              <w:left w:w="55" w:type="dxa"/>
+              <w:bottom w:w="55" w:type="dxa"/>
+              <w:right w:w="55" w:type="dxa"/>
+            </w:tcMar>
+          </w:tcPr>
+          <w:p>
+            <w:pPr>
+              <w:pStyle w:val="TableContents"/>
+              <w:snapToGrid w:val="0"/>
+              <w:jc w:val="both"/>
+              <w:rPr>
+                <w:rFonts w:asciiTheme="minorHAnsi" w:hAnsiTheme="minorHAnsi"/>
+                <w:sz w:val="20"/>
+              </w:rPr>
+            </w:pPr>
+            <w:r>
+              <w:rPr>
+                <w:rFonts w:asciiTheme="minorHAnsi" w:hAnsiTheme="minorHAnsi"/>
+                <w:sz w:val="20"/>
+              </w:rPr>
+              <w:t>Aggiunta descrizione classe Indirizzo</w:t>
+            </w:r>
+          </w:p>
+        </w:tc>
+        <w:tc>
+          <w:tcPr>
+            <w:tcW w:w="2412" w:type="dxa"/>
+            <w:tcBorders>
+              <w:top w:val="single" w:sz="4" w:space="0" w:color="auto"/>
+              <w:left w:val="single" w:sz="4" w:space="0" w:color="auto"/>
+              <w:bottom w:val="single" w:sz="4" w:space="0" w:color="auto"/>
+              <w:right w:val="single" w:sz="4" w:space="0" w:color="auto"/>
+            </w:tcBorders>
+            <w:shd w:val="clear" w:color="auto" w:fill="auto"/>
+            <w:tcMar>
+              <w:top w:w="55" w:type="dxa"/>
+              <w:left w:w="55" w:type="dxa"/>
+              <w:bottom w:w="55" w:type="dxa"/>
+              <w:right w:w="55" w:type="dxa"/>
+            </w:tcMar>
+          </w:tcPr>
+          <w:p>
+            <w:pPr>
+              <w:pStyle w:val="TableContents"/>
+              <w:snapToGrid w:val="0"/>
+              <w:jc w:val="both"/>
+              <w:rPr>
+                <w:rFonts w:asciiTheme="minorHAnsi" w:hAnsiTheme="minorHAnsi"/>
+                <w:sz w:val="20"/>
+              </w:rPr>
+            </w:pPr>
+            <w:r>
+              <w:rPr>
+                <w:rFonts w:asciiTheme="minorHAnsi" w:hAnsiTheme="minorHAnsi"/>
+                <w:sz w:val="20"/>
+              </w:rPr>
+              <w:t>Domenico Pannone</w:t>
+            </w:r>
+          </w:p>
+        </w:tc>
+      </w:tr>
     </w:tbl>
     <w:p>
       <w:pPr>
@@ -1830,8 +2135,6 @@
           <w:szCs w:val="21"/>
         </w:rPr>
       </w:pPr>
-      <w:bookmarkStart w:id="0" w:name="_GoBack"/>
-      <w:bookmarkEnd w:id="0"/>
     </w:p>
     <w:p>
       <w:pPr>
@@ -3476,30 +3779,47 @@
         <w:pStyle w:val="Titolo1"/>
         <w:jc w:val="both"/>
       </w:pPr>
-      <w:bookmarkStart w:id="1" w:name="_Toc501485419"/>
+      <w:bookmarkStart w:id="0" w:name="_Toc501485419"/>
       <w:r>
         <w:lastRenderedPageBreak/>
         <w:t>INTRODUZIONE</w:t>
       </w:r>
+      <w:bookmarkEnd w:id="0"/>
+    </w:p>
+    <w:p>
+      <w:pPr>
+        <w:pStyle w:val="Titolo2"/>
+      </w:pPr>
+      <w:bookmarkStart w:id="1" w:name="_Toc501485420"/>
+      <w:r>
+        <w:t>OBJECT DESIGN TRADE-OFF</w:t>
+      </w:r>
       <w:bookmarkEnd w:id="1"/>
     </w:p>
     <w:p>
       <w:pPr>
-        <w:pStyle w:val="Titolo2"/>
-      </w:pPr>
-      <w:bookmarkStart w:id="2" w:name="_Toc501485420"/>
-      <w:r>
-        <w:t>OBJECT DESIGN TRADE-OFF</w:t>
+        <w:pStyle w:val="Titolo3"/>
+      </w:pPr>
+      <w:bookmarkStart w:id="2" w:name="_Toc501485421"/>
+      <w:r>
+        <w:t>MODULARITA’ VS EFFICIENZA</w:t>
       </w:r>
       <w:bookmarkEnd w:id="2"/>
     </w:p>
     <w:p>
       <w:pPr>
+        <w:ind w:left="708"/>
+        <w:jc w:val="both"/>
+      </w:pPr>
+    </w:p>
+    <w:p>
+      <w:pPr>
         <w:pStyle w:val="Titolo3"/>
-      </w:pPr>
-      <w:bookmarkStart w:id="3" w:name="_Toc501485421"/>
-      <w:r>
-        <w:t>MODULARITA’ VS EFFICIENZA</w:t>
+        <w:jc w:val="both"/>
+      </w:pPr>
+      <w:bookmarkStart w:id="3" w:name="_Toc501485422"/>
+      <w:r>
+        <w:t>SICUREZZA VS EFFICIENZA</w:t>
       </w:r>
       <w:bookmarkEnd w:id="3"/>
     </w:p>
@@ -3508,56 +3828,39 @@
         <w:ind w:left="708"/>
         <w:jc w:val="both"/>
       </w:pPr>
+      <w:r>
+        <w:t xml:space="preserve">Nel nostro sistema ogni richiesta viene validata attraverso l’uso della sessione e un controllo a livello di utenza. Questo ci permette di impedire un accesso non autorizzato. Per fare ciò ogni pagina </w:t>
+      </w:r>
+      <w:proofErr w:type="spellStart"/>
+      <w:r>
+        <w:t>servlet</w:t>
+      </w:r>
+      <w:proofErr w:type="spellEnd"/>
+      <w:r>
+        <w:t xml:space="preserve"> o </w:t>
+      </w:r>
+      <w:proofErr w:type="spellStart"/>
+      <w:r>
+        <w:t>jsp</w:t>
+      </w:r>
+      <w:proofErr w:type="spellEnd"/>
+      <w:r>
+        <w:t xml:space="preserve"> deve autenticare l’utente oppure verificare che l’utente sia stato autenticato in precedenza. Questa caratteristica però potrebbe far alzare il tempo di risposta del sistema soprattutto con carichi di lavoro molto alti. Eliminando i controlli per l’esistenza e validità della sessione e introdurre la precondizione di sessione esistente, può portare a rischi di sicurezza molto elevati, in quanto utenti maliziosi potrebbero richiamare servizi </w:t>
+      </w:r>
+      <w:r>
+        <w:t>non consentiti provocando danni al sistema. Per questo motivo anche se a discapito dell’efficienza optiamo per questi controlli.</w:t>
+      </w:r>
     </w:p>
     <w:p>
       <w:pPr>
         <w:pStyle w:val="Titolo3"/>
         <w:jc w:val="both"/>
       </w:pPr>
-      <w:bookmarkStart w:id="4" w:name="_Toc501485422"/>
-      <w:r>
-        <w:t>SICUREZZA VS EFFICIENZA</w:t>
+      <w:bookmarkStart w:id="4" w:name="_Toc501485423"/>
+      <w:r>
+        <w:t>PORTABILITA’ VS EFFICIENZA</w:t>
       </w:r>
       <w:bookmarkEnd w:id="4"/>
-    </w:p>
-    <w:p>
-      <w:pPr>
-        <w:ind w:left="708"/>
-        <w:jc w:val="both"/>
-      </w:pPr>
-      <w:r>
-        <w:t xml:space="preserve">Nel nostro sistema ogni richiesta viene validata attraverso l’uso della sessione e un controllo a livello di utenza. Questo ci permette di impedire un accesso non autorizzato. Per fare ciò ogni pagina </w:t>
-      </w:r>
-      <w:proofErr w:type="spellStart"/>
-      <w:r>
-        <w:t>servlet</w:t>
-      </w:r>
-      <w:proofErr w:type="spellEnd"/>
-      <w:r>
-        <w:t xml:space="preserve"> o </w:t>
-      </w:r>
-      <w:proofErr w:type="spellStart"/>
-      <w:r>
-        <w:t>jsp</w:t>
-      </w:r>
-      <w:proofErr w:type="spellEnd"/>
-      <w:r>
-        <w:t xml:space="preserve"> deve autenticare l’utente oppure verificare che l’utente sia stato autenticato in precedenza. Questa caratteristica però potrebbe far alzare il tempo di risposta del sistema soprattutto con carichi di lavoro molto alti. Eliminando i controlli per l’esistenza e validità della sessione e introdurre la precondizione di sessione esistente, può portare a rischi di sicurezza molto elevati, in quanto utenti maliziosi potrebbero richiamare servizi </w:t>
-      </w:r>
-      <w:r>
-        <w:t>non consentiti provocando danni al sistema. Per questo motivo anche se a discapito dell’efficienza optiamo per questi controlli.</w:t>
-      </w:r>
-    </w:p>
-    <w:p>
-      <w:pPr>
-        <w:pStyle w:val="Titolo3"/>
-        <w:jc w:val="both"/>
-      </w:pPr>
-      <w:bookmarkStart w:id="5" w:name="_Toc501485423"/>
-      <w:r>
-        <w:t>PORTABILITA’ VS EFFICIENZA</w:t>
-      </w:r>
-      <w:bookmarkEnd w:id="5"/>
     </w:p>
     <w:p/>
     <w:p/>
@@ -3581,23 +3884,23 @@
         <w:pStyle w:val="Titolo2"/>
         <w:jc w:val="both"/>
       </w:pPr>
-      <w:bookmarkStart w:id="6" w:name="_Toc501485424"/>
+      <w:bookmarkStart w:id="5" w:name="_Toc501485424"/>
       <w:r>
         <w:lastRenderedPageBreak/>
         <w:t>INTERFACCE DOCUMENTATION GUIDELINES</w:t>
       </w:r>
+      <w:bookmarkEnd w:id="5"/>
+    </w:p>
+    <w:p>
+      <w:pPr>
+        <w:pStyle w:val="Titolo3"/>
+        <w:jc w:val="both"/>
+      </w:pPr>
+      <w:bookmarkStart w:id="6" w:name="_Toc501485425"/>
+      <w:r>
+        <w:t>FILE JAVA</w:t>
+      </w:r>
       <w:bookmarkEnd w:id="6"/>
-    </w:p>
-    <w:p>
-      <w:pPr>
-        <w:pStyle w:val="Titolo3"/>
-        <w:jc w:val="both"/>
-      </w:pPr>
-      <w:bookmarkStart w:id="7" w:name="_Toc501485425"/>
-      <w:r>
-        <w:t>FILE JAVA</w:t>
-      </w:r>
-      <w:bookmarkEnd w:id="7"/>
     </w:p>
     <w:p>
       <w:pPr>
@@ -3764,11 +4067,11 @@
         <w:pStyle w:val="Titolo3"/>
         <w:jc w:val="both"/>
       </w:pPr>
-      <w:bookmarkStart w:id="8" w:name="_Toc501485426"/>
+      <w:bookmarkStart w:id="7" w:name="_Toc501485426"/>
       <w:r>
         <w:t>NAMING</w:t>
       </w:r>
-      <w:bookmarkEnd w:id="8"/>
+      <w:bookmarkEnd w:id="7"/>
     </w:p>
     <w:p>
       <w:pPr>
@@ -3961,11 +4264,11 @@
         <w:pStyle w:val="Titolo3"/>
         <w:jc w:val="both"/>
       </w:pPr>
-      <w:bookmarkStart w:id="9" w:name="_Toc501485427"/>
+      <w:bookmarkStart w:id="8" w:name="_Toc501485427"/>
       <w:r>
         <w:t>USO DEI COMMENTI</w:t>
       </w:r>
-      <w:bookmarkEnd w:id="9"/>
+      <w:bookmarkEnd w:id="8"/>
     </w:p>
     <w:p>
       <w:pPr>
@@ -4116,12 +4419,12 @@
         <w:pStyle w:val="Titolo3"/>
         <w:jc w:val="both"/>
       </w:pPr>
-      <w:bookmarkStart w:id="10" w:name="_Toc501485428"/>
+      <w:bookmarkStart w:id="9" w:name="_Toc501485428"/>
       <w:r>
         <w:lastRenderedPageBreak/>
         <w:t>ALTRE REGOLE DI STILE</w:t>
       </w:r>
-      <w:bookmarkEnd w:id="10"/>
+      <w:bookmarkEnd w:id="9"/>
     </w:p>
     <w:p>
       <w:pPr>
@@ -4268,11 +4571,11 @@
         <w:pStyle w:val="Titolo2"/>
         <w:jc w:val="both"/>
       </w:pPr>
-      <w:bookmarkStart w:id="11" w:name="_Toc501485429"/>
+      <w:bookmarkStart w:id="10" w:name="_Toc501485429"/>
       <w:r>
         <w:t>DEFINIZIONI, ACRONIMI E ABBREVIAZIONI</w:t>
       </w:r>
-      <w:bookmarkEnd w:id="11"/>
+      <w:bookmarkEnd w:id="10"/>
     </w:p>
     <w:tbl>
       <w:tblPr>
@@ -4407,38 +4710,38 @@
         <w:pStyle w:val="Titolo2"/>
         <w:jc w:val="both"/>
       </w:pPr>
-      <w:bookmarkStart w:id="12" w:name="_Toc501485430"/>
+      <w:bookmarkStart w:id="11" w:name="_Toc501485430"/>
       <w:r>
         <w:t>RIFERIMENTI</w:t>
       </w:r>
+      <w:bookmarkEnd w:id="11"/>
+    </w:p>
+    <w:p>
+      <w:pPr>
+        <w:ind w:left="576"/>
+      </w:pPr>
+      <w:r>
+        <w:t>RAD-MusicParadise.com</w:t>
+      </w:r>
+    </w:p>
+    <w:p>
+      <w:pPr>
+        <w:ind w:left="576"/>
+      </w:pPr>
+      <w:r>
+        <w:t>SDD-MusicParadise.com</w:t>
+      </w:r>
+    </w:p>
+    <w:p>
+      <w:pPr>
+        <w:pStyle w:val="Titolo2"/>
+        <w:jc w:val="both"/>
+      </w:pPr>
+      <w:bookmarkStart w:id="12" w:name="_Toc501485431"/>
+      <w:r>
+        <w:t>OVERVIEW</w:t>
+      </w:r>
       <w:bookmarkEnd w:id="12"/>
-    </w:p>
-    <w:p>
-      <w:pPr>
-        <w:ind w:left="576"/>
-      </w:pPr>
-      <w:r>
-        <w:t>RAD-MusicParadise.com</w:t>
-      </w:r>
-    </w:p>
-    <w:p>
-      <w:pPr>
-        <w:ind w:left="576"/>
-      </w:pPr>
-      <w:r>
-        <w:t>SDD-MusicParadise.com</w:t>
-      </w:r>
-    </w:p>
-    <w:p>
-      <w:pPr>
-        <w:pStyle w:val="Titolo2"/>
-        <w:jc w:val="both"/>
-      </w:pPr>
-      <w:bookmarkStart w:id="13" w:name="_Toc501485431"/>
-      <w:r>
-        <w:t>OVERVIEW</w:t>
-      </w:r>
-      <w:bookmarkEnd w:id="13"/>
     </w:p>
     <w:p>
       <w:pPr>
@@ -4462,12 +4765,12 @@
       <w:pPr>
         <w:pStyle w:val="Titolo1"/>
       </w:pPr>
-      <w:bookmarkStart w:id="14" w:name="_Toc501485432"/>
+      <w:bookmarkStart w:id="13" w:name="_Toc501485432"/>
       <w:r>
         <w:lastRenderedPageBreak/>
         <w:t>PACKAGES</w:t>
       </w:r>
-      <w:bookmarkEnd w:id="14"/>
+      <w:bookmarkEnd w:id="13"/>
     </w:p>
     <w:p>
       <w:r>
@@ -4795,32 +5098,32 @@
       <w:pPr>
         <w:pStyle w:val="Titolo1"/>
       </w:pPr>
-      <w:bookmarkStart w:id="15" w:name="_Toc501485433"/>
+      <w:bookmarkStart w:id="14" w:name="_Toc501485433"/>
       <w:r>
         <w:lastRenderedPageBreak/>
         <w:t>INTERFACCE DELLE CLASSI</w:t>
       </w:r>
+      <w:bookmarkEnd w:id="14"/>
+    </w:p>
+    <w:p>
+      <w:pPr>
+        <w:pStyle w:val="Titolo2"/>
+      </w:pPr>
+      <w:bookmarkStart w:id="15" w:name="_Toc501485434"/>
+      <w:r>
+        <w:t>CLASS DIAGRAM</w:t>
+      </w:r>
       <w:bookmarkEnd w:id="15"/>
     </w:p>
     <w:p>
       <w:pPr>
         <w:pStyle w:val="Titolo2"/>
       </w:pPr>
-      <w:bookmarkStart w:id="16" w:name="_Toc501485434"/>
-      <w:r>
-        <w:t>CLASS DIAGRAM</w:t>
+      <w:bookmarkStart w:id="16" w:name="_Toc501485435"/>
+      <w:r>
+        <w:t>DESCRIZIONE DELLE CLASSI</w:t>
       </w:r>
       <w:bookmarkEnd w:id="16"/>
-    </w:p>
-    <w:p>
-      <w:pPr>
-        <w:pStyle w:val="Titolo2"/>
-      </w:pPr>
-      <w:bookmarkStart w:id="17" w:name="_Toc501485435"/>
-      <w:r>
-        <w:t>DESCRIZIONE DELLE CLASSI</w:t>
-      </w:r>
-      <w:bookmarkEnd w:id="17"/>
     </w:p>
     <w:p/>
     <w:p>
@@ -5327,23 +5630,229 @@
         <w:br w:type="textWrapping" w:clear="all"/>
       </w:r>
     </w:p>
+    <w:p>
+      <w:pPr>
+        <w:pStyle w:val="Titolo3"/>
+      </w:pPr>
+      <w:r>
+        <w:t>Indirizzo</w:t>
+      </w:r>
+    </w:p>
+    <w:p>
+      <w:pPr>
+        <w:pStyle w:val="Nessunaspaziatura"/>
+        <w:jc w:val="both"/>
+      </w:pPr>
+      <w:r>
+        <w:rPr>
+          <w:b/>
+          <w:noProof/>
+          <w:lang w:eastAsia="it-IT"/>
+        </w:rPr>
+        <w:drawing>
+          <wp:anchor distT="0" distB="0" distL="114300" distR="114300" simplePos="0" relativeHeight="251663360" behindDoc="0" locked="0" layoutInCell="1" allowOverlap="1" wp14:anchorId="6D2AD0F4">
+            <wp:simplePos x="717550" y="6553200"/>
+            <wp:positionH relativeFrom="column">
+              <wp:align>left</wp:align>
+            </wp:positionH>
+            <wp:positionV relativeFrom="paragraph">
+              <wp:align>top</wp:align>
+            </wp:positionV>
+            <wp:extent cx="2200582" cy="2876951"/>
+            <wp:effectExtent l="0" t="0" r="9525" b="0"/>
+            <wp:wrapSquare wrapText="bothSides"/>
+            <wp:docPr id="5" name="Immagine 5"/>
+            <wp:cNvGraphicFramePr>
+              <a:graphicFrameLocks xmlns:a="http://schemas.openxmlformats.org/drawingml/2006/main" noChangeAspect="1"/>
+            </wp:cNvGraphicFramePr>
+            <a:graphic xmlns:a="http://schemas.openxmlformats.org/drawingml/2006/main">
+              <a:graphicData uri="http://schemas.openxmlformats.org/drawingml/2006/picture">
+                <pic:pic xmlns:pic="http://schemas.openxmlformats.org/drawingml/2006/picture">
+                  <pic:nvPicPr>
+                    <pic:cNvPr id="1" name="Indirizzo class.PNG"/>
+                    <pic:cNvPicPr/>
+                  </pic:nvPicPr>
+                  <pic:blipFill>
+                    <a:blip r:embed="rId14">
+                      <a:extLst>
+                        <a:ext uri="{28A0092B-C50C-407E-A947-70E740481C1C}">
+                          <a14:useLocalDpi xmlns:a14="http://schemas.microsoft.com/office/drawing/2010/main" val="0"/>
+                        </a:ext>
+                      </a:extLst>
+                    </a:blip>
+                    <a:stretch>
+                      <a:fillRect/>
+                    </a:stretch>
+                  </pic:blipFill>
+                  <pic:spPr>
+                    <a:xfrm>
+                      <a:off x="0" y="0"/>
+                      <a:ext cx="2200582" cy="2876951"/>
+                    </a:xfrm>
+                    <a:prstGeom prst="rect">
+                      <a:avLst/>
+                    </a:prstGeom>
+                  </pic:spPr>
+                </pic:pic>
+              </a:graphicData>
+            </a:graphic>
+          </wp:anchor>
+        </w:drawing>
+      </w:r>
+      <w:proofErr w:type="spellStart"/>
+      <w:r>
+        <w:rPr>
+          <w:b/>
+        </w:rPr>
+        <w:t>IdIndirizzo</w:t>
+      </w:r>
+      <w:proofErr w:type="spellEnd"/>
+      <w:r>
+        <w:t>: Id dell’indirizzo identifica univocamente un indirizzo nel database.</w:t>
+      </w:r>
+    </w:p>
+    <w:p>
+      <w:pPr>
+        <w:pStyle w:val="Nessunaspaziatura"/>
+        <w:jc w:val="both"/>
+      </w:pPr>
+      <w:r>
+        <w:rPr>
+          <w:b/>
+        </w:rPr>
+        <w:t>Indirizzo</w:t>
+      </w:r>
+      <w:r>
+        <w:t>: Indirizzo dell’utente</w:t>
+      </w:r>
+    </w:p>
+    <w:p>
+      <w:pPr>
+        <w:pStyle w:val="Nessunaspaziatura"/>
+        <w:jc w:val="both"/>
+      </w:pPr>
+      <w:r>
+        <w:rPr>
+          <w:b/>
+        </w:rPr>
+        <w:t>Civico</w:t>
+      </w:r>
+      <w:r>
+        <w:t>: Civico dell’utente</w:t>
+      </w:r>
+    </w:p>
+    <w:p>
+      <w:pPr>
+        <w:pStyle w:val="Nessunaspaziatura"/>
+        <w:jc w:val="both"/>
+      </w:pPr>
+      <w:r>
+        <w:rPr>
+          <w:b/>
+        </w:rPr>
+        <w:t>CAP</w:t>
+      </w:r>
+      <w:r>
+        <w:t>: Codice di avviamento postale della città dell’indirizzo fornito</w:t>
+      </w:r>
+    </w:p>
+    <w:p>
+      <w:pPr>
+        <w:pStyle w:val="Nessunaspaziatura"/>
+        <w:jc w:val="both"/>
+      </w:pPr>
+      <w:r>
+        <w:rPr>
+          <w:b/>
+        </w:rPr>
+        <w:t>Provincia</w:t>
+      </w:r>
+      <w:r>
+        <w:t>: Provincia della città dell’indirizzo fornito</w:t>
+      </w:r>
+    </w:p>
+    <w:p>
+      <w:pPr>
+        <w:pStyle w:val="Nessunaspaziatura"/>
+        <w:jc w:val="both"/>
+        <w:rPr>
+          <w:sz w:val="18"/>
+          <w:szCs w:val="18"/>
+        </w:rPr>
+      </w:pPr>
+      <w:r>
+        <w:rPr>
+          <w:b/>
+        </w:rPr>
+        <w:t>Regione</w:t>
+      </w:r>
+      <w:r>
+        <w:t>: Regione della città dell’indirizzo fornito</w:t>
+      </w:r>
+    </w:p>
+    <w:p>
+      <w:pPr>
+        <w:pStyle w:val="Nessunaspaziatura"/>
+        <w:rPr>
+          <w:sz w:val="20"/>
+          <w:szCs w:val="20"/>
+        </w:rPr>
+      </w:pPr>
+    </w:p>
+    <w:p>
+      <w:pPr>
+        <w:pStyle w:val="Nessunaspaziatura"/>
+        <w:rPr>
+          <w:sz w:val="20"/>
+          <w:szCs w:val="20"/>
+        </w:rPr>
+      </w:pPr>
+    </w:p>
+    <w:p>
+      <w:pPr>
+        <w:pStyle w:val="Nessunaspaziatura"/>
+        <w:rPr>
+          <w:sz w:val="20"/>
+          <w:szCs w:val="20"/>
+        </w:rPr>
+      </w:pPr>
+    </w:p>
+    <w:p>
+      <w:pPr>
+        <w:pStyle w:val="Nessunaspaziatura"/>
+        <w:rPr>
+          <w:sz w:val="20"/>
+          <w:szCs w:val="20"/>
+        </w:rPr>
+      </w:pPr>
+    </w:p>
+    <w:p>
+      <w:pPr>
+        <w:pStyle w:val="Nessunaspaziatura"/>
+      </w:pPr>
+      <w:bookmarkStart w:id="17" w:name="_GoBack"/>
+      <w:bookmarkEnd w:id="17"/>
+    </w:p>
+    <w:p>
+      <w:pPr>
+        <w:tabs>
+          <w:tab w:val="left" w:pos="1130"/>
+        </w:tabs>
+      </w:pPr>
+    </w:p>
+    <w:p>
+      <w:r>
+        <w:br w:type="textWrapping" w:clear="all"/>
+      </w:r>
+    </w:p>
     <w:p/>
-    <w:p/>
-    <w:p/>
-    <w:p/>
-    <w:p/>
-    <w:p/>
-    <w:p/>
-    <w:p/>
-    <w:p/>
-    <w:p/>
-    <w:p/>
     <w:p>
       <w:pPr>
         <w:pStyle w:val="Titolo1"/>
       </w:pPr>
       <w:bookmarkStart w:id="18" w:name="_Toc501485436"/>
       <w:r>
+        <w:lastRenderedPageBreak/>
         <w:t>GLOSARRIO</w:t>
       </w:r>
       <w:bookmarkEnd w:id="18"/>
@@ -8047,7 +8556,7 @@
 </file>
 
 <file path=customXml/itemProps1.xml><?xml version="1.0" encoding="utf-8"?>
-<ds:datastoreItem xmlns:ds="http://schemas.openxmlformats.org/officeDocument/2006/customXml" ds:itemID="{36F24FBE-0ABA-41A8-B9A5-8E89564D0949}">
+<ds:datastoreItem xmlns:ds="http://schemas.openxmlformats.org/officeDocument/2006/customXml" ds:itemID="{C8F04384-D9D8-4319-8774-2CB1E9651F65}">
   <ds:schemaRefs>
     <ds:schemaRef ds:uri="http://schemas.openxmlformats.org/officeDocument/2006/bibliography"/>
   </ds:schemaRefs>

</xml_diff>

<commit_message>
Aggiunti diagramma delle classi
</commit_message>
<xml_diff>
--- a/ODD_MusicParadise.com.docx
+++ b/ODD_MusicParadise.com.docx
@@ -2227,8 +2227,6 @@
               </w:rPr>
               <w:t>Vincenzo Pandolfo</w:t>
             </w:r>
-            <w:bookmarkStart w:id="0" w:name="_GoBack"/>
-            <w:bookmarkEnd w:id="0"/>
           </w:p>
         </w:tc>
       </w:tr>
@@ -2368,6 +2366,7 @@
             </w:tabs>
             <w:rPr>
               <w:noProof/>
+              <w:lang w:eastAsia="it-IT"/>
             </w:rPr>
           </w:pPr>
           <w:r>
@@ -2379,7 +2378,7 @@
           <w:r>
             <w:fldChar w:fldCharType="separate"/>
           </w:r>
-          <w:hyperlink w:anchor="_Toc501485419" w:history="1">
+          <w:hyperlink w:anchor="_Toc502306558" w:history="1">
             <w:r>
               <w:rPr>
                 <w:rStyle w:val="Collegamentoipertestuale"/>
@@ -2390,6 +2389,7 @@
             <w:r>
               <w:rPr>
                 <w:noProof/>
+                <w:lang w:eastAsia="it-IT"/>
               </w:rPr>
               <w:tab/>
             </w:r>
@@ -2419,7 +2419,7 @@
                 <w:noProof/>
                 <w:webHidden/>
               </w:rPr>
-              <w:instrText xml:space="preserve"> PAGEREF _Toc501485419 \h </w:instrText>
+              <w:instrText xml:space="preserve"> PAGEREF _Toc502306558 \h </w:instrText>
             </w:r>
             <w:r>
               <w:rPr>
@@ -2439,7 +2439,7 @@
                 <w:noProof/>
                 <w:webHidden/>
               </w:rPr>
-              <w:t>4</w:t>
+              <w:t>5</w:t>
             </w:r>
             <w:r>
               <w:rPr>
@@ -2459,9 +2459,10 @@
             </w:tabs>
             <w:rPr>
               <w:noProof/>
+              <w:lang w:eastAsia="it-IT"/>
             </w:rPr>
           </w:pPr>
-          <w:hyperlink w:anchor="_Toc501485420" w:history="1">
+          <w:hyperlink w:anchor="_Toc502306559" w:history="1">
             <w:r>
               <w:rPr>
                 <w:rStyle w:val="Collegamentoipertestuale"/>
@@ -2472,6 +2473,7 @@
             <w:r>
               <w:rPr>
                 <w:noProof/>
+                <w:lang w:eastAsia="it-IT"/>
               </w:rPr>
               <w:tab/>
             </w:r>
@@ -2501,7 +2503,7 @@
                 <w:noProof/>
                 <w:webHidden/>
               </w:rPr>
-              <w:instrText xml:space="preserve"> PAGEREF _Toc501485420 \h </w:instrText>
+              <w:instrText xml:space="preserve"> PAGEREF _Toc502306559 \h </w:instrText>
             </w:r>
             <w:r>
               <w:rPr>
@@ -2521,7 +2523,7 @@
                 <w:noProof/>
                 <w:webHidden/>
               </w:rPr>
-              <w:t>4</w:t>
+              <w:t>5</w:t>
             </w:r>
             <w:r>
               <w:rPr>
@@ -2541,9 +2543,10 @@
             </w:tabs>
             <w:rPr>
               <w:noProof/>
+              <w:lang w:eastAsia="it-IT"/>
             </w:rPr>
           </w:pPr>
-          <w:hyperlink w:anchor="_Toc501485421" w:history="1">
+          <w:hyperlink w:anchor="_Toc502306560" w:history="1">
             <w:r>
               <w:rPr>
                 <w:rStyle w:val="Collegamentoipertestuale"/>
@@ -2554,6 +2557,7 @@
             <w:r>
               <w:rPr>
                 <w:noProof/>
+                <w:lang w:eastAsia="it-IT"/>
               </w:rPr>
               <w:tab/>
             </w:r>
@@ -2583,7 +2587,7 @@
                 <w:noProof/>
                 <w:webHidden/>
               </w:rPr>
-              <w:instrText xml:space="preserve"> PAGEREF _Toc501485421 \h </w:instrText>
+              <w:instrText xml:space="preserve"> PAGEREF _Toc502306560 \h </w:instrText>
             </w:r>
             <w:r>
               <w:rPr>
@@ -2603,7 +2607,7 @@
                 <w:noProof/>
                 <w:webHidden/>
               </w:rPr>
-              <w:t>4</w:t>
+              <w:t>5</w:t>
             </w:r>
             <w:r>
               <w:rPr>
@@ -2623,9 +2627,10 @@
             </w:tabs>
             <w:rPr>
               <w:noProof/>
+              <w:lang w:eastAsia="it-IT"/>
             </w:rPr>
           </w:pPr>
-          <w:hyperlink w:anchor="_Toc501485422" w:history="1">
+          <w:hyperlink w:anchor="_Toc502306561" w:history="1">
             <w:r>
               <w:rPr>
                 <w:rStyle w:val="Collegamentoipertestuale"/>
@@ -2636,6 +2641,7 @@
             <w:r>
               <w:rPr>
                 <w:noProof/>
+                <w:lang w:eastAsia="it-IT"/>
               </w:rPr>
               <w:tab/>
             </w:r>
@@ -2665,7 +2671,7 @@
                 <w:noProof/>
                 <w:webHidden/>
               </w:rPr>
-              <w:instrText xml:space="preserve"> PAGEREF _Toc501485422 \h </w:instrText>
+              <w:instrText xml:space="preserve"> PAGEREF _Toc502306561 \h </w:instrText>
             </w:r>
             <w:r>
               <w:rPr>
@@ -2685,7 +2691,7 @@
                 <w:noProof/>
                 <w:webHidden/>
               </w:rPr>
-              <w:t>4</w:t>
+              <w:t>5</w:t>
             </w:r>
             <w:r>
               <w:rPr>
@@ -2705,9 +2711,10 @@
             </w:tabs>
             <w:rPr>
               <w:noProof/>
+              <w:lang w:eastAsia="it-IT"/>
             </w:rPr>
           </w:pPr>
-          <w:hyperlink w:anchor="_Toc501485423" w:history="1">
+          <w:hyperlink w:anchor="_Toc502306562" w:history="1">
             <w:r>
               <w:rPr>
                 <w:rStyle w:val="Collegamentoipertestuale"/>
@@ -2718,6 +2725,7 @@
             <w:r>
               <w:rPr>
                 <w:noProof/>
+                <w:lang w:eastAsia="it-IT"/>
               </w:rPr>
               <w:tab/>
             </w:r>
@@ -2747,7 +2755,7 @@
                 <w:noProof/>
                 <w:webHidden/>
               </w:rPr>
-              <w:instrText xml:space="preserve"> PAGEREF _Toc501485423 \h </w:instrText>
+              <w:instrText xml:space="preserve"> PAGEREF _Toc502306562 \h </w:instrText>
             </w:r>
             <w:r>
               <w:rPr>
@@ -2767,7 +2775,7 @@
                 <w:noProof/>
                 <w:webHidden/>
               </w:rPr>
-              <w:t>4</w:t>
+              <w:t>5</w:t>
             </w:r>
             <w:r>
               <w:rPr>
@@ -2787,9 +2795,10 @@
             </w:tabs>
             <w:rPr>
               <w:noProof/>
+              <w:lang w:eastAsia="it-IT"/>
             </w:rPr>
           </w:pPr>
-          <w:hyperlink w:anchor="_Toc501485424" w:history="1">
+          <w:hyperlink w:anchor="_Toc502306563" w:history="1">
             <w:r>
               <w:rPr>
                 <w:rStyle w:val="Collegamentoipertestuale"/>
@@ -2800,6 +2809,7 @@
             <w:r>
               <w:rPr>
                 <w:noProof/>
+                <w:lang w:eastAsia="it-IT"/>
               </w:rPr>
               <w:tab/>
             </w:r>
@@ -2829,7 +2839,7 @@
                 <w:noProof/>
                 <w:webHidden/>
               </w:rPr>
-              <w:instrText xml:space="preserve"> PAGEREF _Toc501485424 \h </w:instrText>
+              <w:instrText xml:space="preserve"> PAGEREF _Toc502306563 \h </w:instrText>
             </w:r>
             <w:r>
               <w:rPr>
@@ -2849,7 +2859,7 @@
                 <w:noProof/>
                 <w:webHidden/>
               </w:rPr>
-              <w:t>5</w:t>
+              <w:t>6</w:t>
             </w:r>
             <w:r>
               <w:rPr>
@@ -2869,9 +2879,10 @@
             </w:tabs>
             <w:rPr>
               <w:noProof/>
+              <w:lang w:eastAsia="it-IT"/>
             </w:rPr>
           </w:pPr>
-          <w:hyperlink w:anchor="_Toc501485425" w:history="1">
+          <w:hyperlink w:anchor="_Toc502306564" w:history="1">
             <w:r>
               <w:rPr>
                 <w:rStyle w:val="Collegamentoipertestuale"/>
@@ -2882,6 +2893,7 @@
             <w:r>
               <w:rPr>
                 <w:noProof/>
+                <w:lang w:eastAsia="it-IT"/>
               </w:rPr>
               <w:tab/>
             </w:r>
@@ -2911,7 +2923,7 @@
                 <w:noProof/>
                 <w:webHidden/>
               </w:rPr>
-              <w:instrText xml:space="preserve"> PAGEREF _Toc501485425 \h </w:instrText>
+              <w:instrText xml:space="preserve"> PAGEREF _Toc502306564 \h </w:instrText>
             </w:r>
             <w:r>
               <w:rPr>
@@ -2931,7 +2943,7 @@
                 <w:noProof/>
                 <w:webHidden/>
               </w:rPr>
-              <w:t>5</w:t>
+              <w:t>6</w:t>
             </w:r>
             <w:r>
               <w:rPr>
@@ -2951,9 +2963,10 @@
             </w:tabs>
             <w:rPr>
               <w:noProof/>
+              <w:lang w:eastAsia="it-IT"/>
             </w:rPr>
           </w:pPr>
-          <w:hyperlink w:anchor="_Toc501485426" w:history="1">
+          <w:hyperlink w:anchor="_Toc502306565" w:history="1">
             <w:r>
               <w:rPr>
                 <w:rStyle w:val="Collegamentoipertestuale"/>
@@ -2964,6 +2977,7 @@
             <w:r>
               <w:rPr>
                 <w:noProof/>
+                <w:lang w:eastAsia="it-IT"/>
               </w:rPr>
               <w:tab/>
             </w:r>
@@ -2993,7 +3007,7 @@
                 <w:noProof/>
                 <w:webHidden/>
               </w:rPr>
-              <w:instrText xml:space="preserve"> PAGEREF _Toc501485426 \h </w:instrText>
+              <w:instrText xml:space="preserve"> PAGEREF _Toc502306565 \h </w:instrText>
             </w:r>
             <w:r>
               <w:rPr>
@@ -3013,7 +3027,7 @@
                 <w:noProof/>
                 <w:webHidden/>
               </w:rPr>
-              <w:t>5</w:t>
+              <w:t>6</w:t>
             </w:r>
             <w:r>
               <w:rPr>
@@ -3033,9 +3047,10 @@
             </w:tabs>
             <w:rPr>
               <w:noProof/>
+              <w:lang w:eastAsia="it-IT"/>
             </w:rPr>
           </w:pPr>
-          <w:hyperlink w:anchor="_Toc501485427" w:history="1">
+          <w:hyperlink w:anchor="_Toc502306566" w:history="1">
             <w:r>
               <w:rPr>
                 <w:rStyle w:val="Collegamentoipertestuale"/>
@@ -3046,6 +3061,7 @@
             <w:r>
               <w:rPr>
                 <w:noProof/>
+                <w:lang w:eastAsia="it-IT"/>
               </w:rPr>
               <w:tab/>
             </w:r>
@@ -3075,7 +3091,7 @@
                 <w:noProof/>
                 <w:webHidden/>
               </w:rPr>
-              <w:instrText xml:space="preserve"> PAGEREF _Toc501485427 \h </w:instrText>
+              <w:instrText xml:space="preserve"> PAGEREF _Toc502306566 \h </w:instrText>
             </w:r>
             <w:r>
               <w:rPr>
@@ -3095,7 +3111,7 @@
                 <w:noProof/>
                 <w:webHidden/>
               </w:rPr>
-              <w:t>5</w:t>
+              <w:t>6</w:t>
             </w:r>
             <w:r>
               <w:rPr>
@@ -3115,9 +3131,10 @@
             </w:tabs>
             <w:rPr>
               <w:noProof/>
+              <w:lang w:eastAsia="it-IT"/>
             </w:rPr>
           </w:pPr>
-          <w:hyperlink w:anchor="_Toc501485428" w:history="1">
+          <w:hyperlink w:anchor="_Toc502306567" w:history="1">
             <w:r>
               <w:rPr>
                 <w:rStyle w:val="Collegamentoipertestuale"/>
@@ -3128,6 +3145,7 @@
             <w:r>
               <w:rPr>
                 <w:noProof/>
+                <w:lang w:eastAsia="it-IT"/>
               </w:rPr>
               <w:tab/>
             </w:r>
@@ -3157,7 +3175,7 @@
                 <w:noProof/>
                 <w:webHidden/>
               </w:rPr>
-              <w:instrText xml:space="preserve"> PAGEREF _Toc501485428 \h </w:instrText>
+              <w:instrText xml:space="preserve"> PAGEREF _Toc502306567 \h </w:instrText>
             </w:r>
             <w:r>
               <w:rPr>
@@ -3177,7 +3195,7 @@
                 <w:noProof/>
                 <w:webHidden/>
               </w:rPr>
-              <w:t>6</w:t>
+              <w:t>7</w:t>
             </w:r>
             <w:r>
               <w:rPr>
@@ -3197,9 +3215,10 @@
             </w:tabs>
             <w:rPr>
               <w:noProof/>
+              <w:lang w:eastAsia="it-IT"/>
             </w:rPr>
           </w:pPr>
-          <w:hyperlink w:anchor="_Toc501485429" w:history="1">
+          <w:hyperlink w:anchor="_Toc502306568" w:history="1">
             <w:r>
               <w:rPr>
                 <w:rStyle w:val="Collegamentoipertestuale"/>
@@ -3210,6 +3229,7 @@
             <w:r>
               <w:rPr>
                 <w:noProof/>
+                <w:lang w:eastAsia="it-IT"/>
               </w:rPr>
               <w:tab/>
             </w:r>
@@ -3239,7 +3259,7 @@
                 <w:noProof/>
                 <w:webHidden/>
               </w:rPr>
-              <w:instrText xml:space="preserve"> PAGEREF _Toc501485429 \h </w:instrText>
+              <w:instrText xml:space="preserve"> PAGEREF _Toc502306568 \h </w:instrText>
             </w:r>
             <w:r>
               <w:rPr>
@@ -3259,7 +3279,7 @@
                 <w:noProof/>
                 <w:webHidden/>
               </w:rPr>
-              <w:t>6</w:t>
+              <w:t>7</w:t>
             </w:r>
             <w:r>
               <w:rPr>
@@ -3279,9 +3299,10 @@
             </w:tabs>
             <w:rPr>
               <w:noProof/>
+              <w:lang w:eastAsia="it-IT"/>
             </w:rPr>
           </w:pPr>
-          <w:hyperlink w:anchor="_Toc501485430" w:history="1">
+          <w:hyperlink w:anchor="_Toc502306569" w:history="1">
             <w:r>
               <w:rPr>
                 <w:rStyle w:val="Collegamentoipertestuale"/>
@@ -3292,6 +3313,7 @@
             <w:r>
               <w:rPr>
                 <w:noProof/>
+                <w:lang w:eastAsia="it-IT"/>
               </w:rPr>
               <w:tab/>
             </w:r>
@@ -3321,7 +3343,7 @@
                 <w:noProof/>
                 <w:webHidden/>
               </w:rPr>
-              <w:instrText xml:space="preserve"> PAGEREF _Toc501485430 \h </w:instrText>
+              <w:instrText xml:space="preserve"> PAGEREF _Toc502306569 \h </w:instrText>
             </w:r>
             <w:r>
               <w:rPr>
@@ -3341,7 +3363,7 @@
                 <w:noProof/>
                 <w:webHidden/>
               </w:rPr>
-              <w:t>6</w:t>
+              <w:t>7</w:t>
             </w:r>
             <w:r>
               <w:rPr>
@@ -3361,9 +3383,10 @@
             </w:tabs>
             <w:rPr>
               <w:noProof/>
+              <w:lang w:eastAsia="it-IT"/>
             </w:rPr>
           </w:pPr>
-          <w:hyperlink w:anchor="_Toc501485431" w:history="1">
+          <w:hyperlink w:anchor="_Toc502306570" w:history="1">
             <w:r>
               <w:rPr>
                 <w:rStyle w:val="Collegamentoipertestuale"/>
@@ -3374,6 +3397,7 @@
             <w:r>
               <w:rPr>
                 <w:noProof/>
+                <w:lang w:eastAsia="it-IT"/>
               </w:rPr>
               <w:tab/>
             </w:r>
@@ -3403,7 +3427,7 @@
                 <w:noProof/>
                 <w:webHidden/>
               </w:rPr>
-              <w:instrText xml:space="preserve"> PAGEREF _Toc501485431 \h </w:instrText>
+              <w:instrText xml:space="preserve"> PAGEREF _Toc502306570 \h </w:instrText>
             </w:r>
             <w:r>
               <w:rPr>
@@ -3423,7 +3447,7 @@
                 <w:noProof/>
                 <w:webHidden/>
               </w:rPr>
-              <w:t>6</w:t>
+              <w:t>7</w:t>
             </w:r>
             <w:r>
               <w:rPr>
@@ -3443,9 +3467,10 @@
             </w:tabs>
             <w:rPr>
               <w:noProof/>
+              <w:lang w:eastAsia="it-IT"/>
             </w:rPr>
           </w:pPr>
-          <w:hyperlink w:anchor="_Toc501485432" w:history="1">
+          <w:hyperlink w:anchor="_Toc502306571" w:history="1">
             <w:r>
               <w:rPr>
                 <w:rStyle w:val="Collegamentoipertestuale"/>
@@ -3456,6 +3481,7 @@
             <w:r>
               <w:rPr>
                 <w:noProof/>
+                <w:lang w:eastAsia="it-IT"/>
               </w:rPr>
               <w:tab/>
             </w:r>
@@ -3485,7 +3511,7 @@
                 <w:noProof/>
                 <w:webHidden/>
               </w:rPr>
-              <w:instrText xml:space="preserve"> PAGEREF _Toc501485432 \h </w:instrText>
+              <w:instrText xml:space="preserve"> PAGEREF _Toc502306571 \h </w:instrText>
             </w:r>
             <w:r>
               <w:rPr>
@@ -3505,7 +3531,7 @@
                 <w:noProof/>
                 <w:webHidden/>
               </w:rPr>
-              <w:t>7</w:t>
+              <w:t>8</w:t>
             </w:r>
             <w:r>
               <w:rPr>
@@ -3525,9 +3551,10 @@
             </w:tabs>
             <w:rPr>
               <w:noProof/>
+              <w:lang w:eastAsia="it-IT"/>
             </w:rPr>
           </w:pPr>
-          <w:hyperlink w:anchor="_Toc501485433" w:history="1">
+          <w:hyperlink w:anchor="_Toc502306572" w:history="1">
             <w:r>
               <w:rPr>
                 <w:rStyle w:val="Collegamentoipertestuale"/>
@@ -3538,6 +3565,7 @@
             <w:r>
               <w:rPr>
                 <w:noProof/>
+                <w:lang w:eastAsia="it-IT"/>
               </w:rPr>
               <w:tab/>
             </w:r>
@@ -3567,7 +3595,7 @@
                 <w:noProof/>
                 <w:webHidden/>
               </w:rPr>
-              <w:instrText xml:space="preserve"> PAGEREF _Toc501485433 \h </w:instrText>
+              <w:instrText xml:space="preserve"> PAGEREF _Toc502306572 \h </w:instrText>
             </w:r>
             <w:r>
               <w:rPr>
@@ -3587,7 +3615,7 @@
                 <w:noProof/>
                 <w:webHidden/>
               </w:rPr>
-              <w:t>8</w:t>
+              <w:t>9</w:t>
             </w:r>
             <w:r>
               <w:rPr>
@@ -3607,9 +3635,10 @@
             </w:tabs>
             <w:rPr>
               <w:noProof/>
+              <w:lang w:eastAsia="it-IT"/>
             </w:rPr>
           </w:pPr>
-          <w:hyperlink w:anchor="_Toc501485434" w:history="1">
+          <w:hyperlink w:anchor="_Toc502306573" w:history="1">
             <w:r>
               <w:rPr>
                 <w:rStyle w:val="Collegamentoipertestuale"/>
@@ -3620,6 +3649,7 @@
             <w:r>
               <w:rPr>
                 <w:noProof/>
+                <w:lang w:eastAsia="it-IT"/>
               </w:rPr>
               <w:tab/>
             </w:r>
@@ -3649,7 +3679,7 @@
                 <w:noProof/>
                 <w:webHidden/>
               </w:rPr>
-              <w:instrText xml:space="preserve"> PAGEREF _Toc501485434 \h </w:instrText>
+              <w:instrText xml:space="preserve"> PAGEREF _Toc502306573 \h </w:instrText>
             </w:r>
             <w:r>
               <w:rPr>
@@ -3669,7 +3699,175 @@
                 <w:noProof/>
                 <w:webHidden/>
               </w:rPr>
-              <w:t>8</w:t>
+              <w:t>9</w:t>
+            </w:r>
+            <w:r>
+              <w:rPr>
+                <w:noProof/>
+                <w:webHidden/>
+              </w:rPr>
+              <w:fldChar w:fldCharType="end"/>
+            </w:r>
+          </w:hyperlink>
+        </w:p>
+        <w:p>
+          <w:pPr>
+            <w:pStyle w:val="Sommario3"/>
+            <w:tabs>
+              <w:tab w:val="left" w:pos="1320"/>
+              <w:tab w:val="right" w:leader="dot" w:pos="9628"/>
+            </w:tabs>
+            <w:rPr>
+              <w:noProof/>
+              <w:lang w:eastAsia="it-IT"/>
+            </w:rPr>
+          </w:pPr>
+          <w:hyperlink w:anchor="_Toc502306574" w:history="1">
+            <w:r>
+              <w:rPr>
+                <w:rStyle w:val="Collegamentoipertestuale"/>
+                <w:noProof/>
+              </w:rPr>
+              <w:t>4.1.1</w:t>
+            </w:r>
+            <w:r>
+              <w:rPr>
+                <w:noProof/>
+                <w:lang w:eastAsia="it-IT"/>
+              </w:rPr>
+              <w:tab/>
+            </w:r>
+            <w:r>
+              <w:rPr>
+                <w:rStyle w:val="Collegamentoipertestuale"/>
+                <w:noProof/>
+              </w:rPr>
+              <w:t>Accesso</w:t>
+            </w:r>
+            <w:r>
+              <w:rPr>
+                <w:noProof/>
+                <w:webHidden/>
+              </w:rPr>
+              <w:tab/>
+            </w:r>
+            <w:r>
+              <w:rPr>
+                <w:noProof/>
+                <w:webHidden/>
+              </w:rPr>
+              <w:fldChar w:fldCharType="begin"/>
+            </w:r>
+            <w:r>
+              <w:rPr>
+                <w:noProof/>
+                <w:webHidden/>
+              </w:rPr>
+              <w:instrText xml:space="preserve"> PAGEREF _Toc502306574 \h </w:instrText>
+            </w:r>
+            <w:r>
+              <w:rPr>
+                <w:noProof/>
+                <w:webHidden/>
+              </w:rPr>
+            </w:r>
+            <w:r>
+              <w:rPr>
+                <w:noProof/>
+                <w:webHidden/>
+              </w:rPr>
+              <w:fldChar w:fldCharType="separate"/>
+            </w:r>
+            <w:r>
+              <w:rPr>
+                <w:noProof/>
+                <w:webHidden/>
+              </w:rPr>
+              <w:t>9</w:t>
+            </w:r>
+            <w:r>
+              <w:rPr>
+                <w:noProof/>
+                <w:webHidden/>
+              </w:rPr>
+              <w:fldChar w:fldCharType="end"/>
+            </w:r>
+          </w:hyperlink>
+        </w:p>
+        <w:p>
+          <w:pPr>
+            <w:pStyle w:val="Sommario3"/>
+            <w:tabs>
+              <w:tab w:val="left" w:pos="1320"/>
+              <w:tab w:val="right" w:leader="dot" w:pos="9628"/>
+            </w:tabs>
+            <w:rPr>
+              <w:noProof/>
+              <w:lang w:eastAsia="it-IT"/>
+            </w:rPr>
+          </w:pPr>
+          <w:hyperlink w:anchor="_Toc502306575" w:history="1">
+            <w:r>
+              <w:rPr>
+                <w:rStyle w:val="Collegamentoipertestuale"/>
+                <w:noProof/>
+              </w:rPr>
+              <w:t>4.1.2</w:t>
+            </w:r>
+            <w:r>
+              <w:rPr>
+                <w:noProof/>
+                <w:lang w:eastAsia="it-IT"/>
+              </w:rPr>
+              <w:tab/>
+            </w:r>
+            <w:r>
+              <w:rPr>
+                <w:rStyle w:val="Collegamentoipertestuale"/>
+                <w:noProof/>
+              </w:rPr>
+              <w:t>Ricerca prodotto</w:t>
+            </w:r>
+            <w:r>
+              <w:rPr>
+                <w:noProof/>
+                <w:webHidden/>
+              </w:rPr>
+              <w:tab/>
+            </w:r>
+            <w:r>
+              <w:rPr>
+                <w:noProof/>
+                <w:webHidden/>
+              </w:rPr>
+              <w:fldChar w:fldCharType="begin"/>
+            </w:r>
+            <w:r>
+              <w:rPr>
+                <w:noProof/>
+                <w:webHidden/>
+              </w:rPr>
+              <w:instrText xml:space="preserve"> PAGEREF _Toc502306575 \h </w:instrText>
+            </w:r>
+            <w:r>
+              <w:rPr>
+                <w:noProof/>
+                <w:webHidden/>
+              </w:rPr>
+            </w:r>
+            <w:r>
+              <w:rPr>
+                <w:noProof/>
+                <w:webHidden/>
+              </w:rPr>
+              <w:fldChar w:fldCharType="separate"/>
+            </w:r>
+            <w:r>
+              <w:rPr>
+                <w:noProof/>
+                <w:webHidden/>
+              </w:rPr>
+              <w:t>10</w:t>
             </w:r>
             <w:r>
               <w:rPr>
@@ -3689,9 +3887,10 @@
             </w:tabs>
             <w:rPr>
               <w:noProof/>
+              <w:lang w:eastAsia="it-IT"/>
             </w:rPr>
           </w:pPr>
-          <w:hyperlink w:anchor="_Toc501485435" w:history="1">
+          <w:hyperlink w:anchor="_Toc502306576" w:history="1">
             <w:r>
               <w:rPr>
                 <w:rStyle w:val="Collegamentoipertestuale"/>
@@ -3702,6 +3901,7 @@
             <w:r>
               <w:rPr>
                 <w:noProof/>
+                <w:lang w:eastAsia="it-IT"/>
               </w:rPr>
               <w:tab/>
             </w:r>
@@ -3731,7 +3931,7 @@
                 <w:noProof/>
                 <w:webHidden/>
               </w:rPr>
-              <w:instrText xml:space="preserve"> PAGEREF _Toc501485435 \h </w:instrText>
+              <w:instrText xml:space="preserve"> PAGEREF _Toc502306576 \h </w:instrText>
             </w:r>
             <w:r>
               <w:rPr>
@@ -3751,7 +3951,343 @@
                 <w:noProof/>
                 <w:webHidden/>
               </w:rPr>
-              <w:t>8</w:t>
+              <w:t>11</w:t>
+            </w:r>
+            <w:r>
+              <w:rPr>
+                <w:noProof/>
+                <w:webHidden/>
+              </w:rPr>
+              <w:fldChar w:fldCharType="end"/>
+            </w:r>
+          </w:hyperlink>
+        </w:p>
+        <w:p>
+          <w:pPr>
+            <w:pStyle w:val="Sommario3"/>
+            <w:tabs>
+              <w:tab w:val="left" w:pos="1320"/>
+              <w:tab w:val="right" w:leader="dot" w:pos="9628"/>
+            </w:tabs>
+            <w:rPr>
+              <w:noProof/>
+              <w:lang w:eastAsia="it-IT"/>
+            </w:rPr>
+          </w:pPr>
+          <w:hyperlink w:anchor="_Toc502306577" w:history="1">
+            <w:r>
+              <w:rPr>
+                <w:rStyle w:val="Collegamentoipertestuale"/>
+                <w:noProof/>
+              </w:rPr>
+              <w:t>4.2.1</w:t>
+            </w:r>
+            <w:r>
+              <w:rPr>
+                <w:noProof/>
+                <w:lang w:eastAsia="it-IT"/>
+              </w:rPr>
+              <w:tab/>
+            </w:r>
+            <w:r>
+              <w:rPr>
+                <w:rStyle w:val="Collegamentoipertestuale"/>
+                <w:noProof/>
+              </w:rPr>
+              <w:t>Utente</w:t>
+            </w:r>
+            <w:r>
+              <w:rPr>
+                <w:noProof/>
+                <w:webHidden/>
+              </w:rPr>
+              <w:tab/>
+            </w:r>
+            <w:r>
+              <w:rPr>
+                <w:noProof/>
+                <w:webHidden/>
+              </w:rPr>
+              <w:fldChar w:fldCharType="begin"/>
+            </w:r>
+            <w:r>
+              <w:rPr>
+                <w:noProof/>
+                <w:webHidden/>
+              </w:rPr>
+              <w:instrText xml:space="preserve"> PAGEREF _Toc502306577 \h </w:instrText>
+            </w:r>
+            <w:r>
+              <w:rPr>
+                <w:noProof/>
+                <w:webHidden/>
+              </w:rPr>
+            </w:r>
+            <w:r>
+              <w:rPr>
+                <w:noProof/>
+                <w:webHidden/>
+              </w:rPr>
+              <w:fldChar w:fldCharType="separate"/>
+            </w:r>
+            <w:r>
+              <w:rPr>
+                <w:noProof/>
+                <w:webHidden/>
+              </w:rPr>
+              <w:t>11</w:t>
+            </w:r>
+            <w:r>
+              <w:rPr>
+                <w:noProof/>
+                <w:webHidden/>
+              </w:rPr>
+              <w:fldChar w:fldCharType="end"/>
+            </w:r>
+          </w:hyperlink>
+        </w:p>
+        <w:p>
+          <w:pPr>
+            <w:pStyle w:val="Sommario3"/>
+            <w:tabs>
+              <w:tab w:val="left" w:pos="1320"/>
+              <w:tab w:val="right" w:leader="dot" w:pos="9628"/>
+            </w:tabs>
+            <w:rPr>
+              <w:noProof/>
+              <w:lang w:eastAsia="it-IT"/>
+            </w:rPr>
+          </w:pPr>
+          <w:hyperlink w:anchor="_Toc502306578" w:history="1">
+            <w:r>
+              <w:rPr>
+                <w:rStyle w:val="Collegamentoipertestuale"/>
+                <w:noProof/>
+              </w:rPr>
+              <w:t>4.2.2</w:t>
+            </w:r>
+            <w:r>
+              <w:rPr>
+                <w:noProof/>
+                <w:lang w:eastAsia="it-IT"/>
+              </w:rPr>
+              <w:tab/>
+            </w:r>
+            <w:r>
+              <w:rPr>
+                <w:rStyle w:val="Collegamentoipertestuale"/>
+                <w:noProof/>
+              </w:rPr>
+              <w:t>Prodotto</w:t>
+            </w:r>
+            <w:r>
+              <w:rPr>
+                <w:noProof/>
+                <w:webHidden/>
+              </w:rPr>
+              <w:tab/>
+            </w:r>
+            <w:r>
+              <w:rPr>
+                <w:noProof/>
+                <w:webHidden/>
+              </w:rPr>
+              <w:fldChar w:fldCharType="begin"/>
+            </w:r>
+            <w:r>
+              <w:rPr>
+                <w:noProof/>
+                <w:webHidden/>
+              </w:rPr>
+              <w:instrText xml:space="preserve"> PAGEREF _Toc502306578 \h </w:instrText>
+            </w:r>
+            <w:r>
+              <w:rPr>
+                <w:noProof/>
+                <w:webHidden/>
+              </w:rPr>
+            </w:r>
+            <w:r>
+              <w:rPr>
+                <w:noProof/>
+                <w:webHidden/>
+              </w:rPr>
+              <w:fldChar w:fldCharType="separate"/>
+            </w:r>
+            <w:r>
+              <w:rPr>
+                <w:noProof/>
+                <w:webHidden/>
+              </w:rPr>
+              <w:t>11</w:t>
+            </w:r>
+            <w:r>
+              <w:rPr>
+                <w:noProof/>
+                <w:webHidden/>
+              </w:rPr>
+              <w:fldChar w:fldCharType="end"/>
+            </w:r>
+          </w:hyperlink>
+        </w:p>
+        <w:p>
+          <w:pPr>
+            <w:pStyle w:val="Sommario3"/>
+            <w:tabs>
+              <w:tab w:val="left" w:pos="1320"/>
+              <w:tab w:val="right" w:leader="dot" w:pos="9628"/>
+            </w:tabs>
+            <w:rPr>
+              <w:noProof/>
+              <w:lang w:eastAsia="it-IT"/>
+            </w:rPr>
+          </w:pPr>
+          <w:hyperlink w:anchor="_Toc502306579" w:history="1">
+            <w:r>
+              <w:rPr>
+                <w:rStyle w:val="Collegamentoipertestuale"/>
+                <w:noProof/>
+              </w:rPr>
+              <w:t>4.2.3</w:t>
+            </w:r>
+            <w:r>
+              <w:rPr>
+                <w:noProof/>
+                <w:lang w:eastAsia="it-IT"/>
+              </w:rPr>
+              <w:tab/>
+            </w:r>
+            <w:r>
+              <w:rPr>
+                <w:rStyle w:val="Collegamentoipertestuale"/>
+                <w:noProof/>
+              </w:rPr>
+              <w:t>Ordine</w:t>
+            </w:r>
+            <w:r>
+              <w:rPr>
+                <w:noProof/>
+                <w:webHidden/>
+              </w:rPr>
+              <w:tab/>
+            </w:r>
+            <w:r>
+              <w:rPr>
+                <w:noProof/>
+                <w:webHidden/>
+              </w:rPr>
+              <w:fldChar w:fldCharType="begin"/>
+            </w:r>
+            <w:r>
+              <w:rPr>
+                <w:noProof/>
+                <w:webHidden/>
+              </w:rPr>
+              <w:instrText xml:space="preserve"> PAGEREF _Toc502306579 \h </w:instrText>
+            </w:r>
+            <w:r>
+              <w:rPr>
+                <w:noProof/>
+                <w:webHidden/>
+              </w:rPr>
+            </w:r>
+            <w:r>
+              <w:rPr>
+                <w:noProof/>
+                <w:webHidden/>
+              </w:rPr>
+              <w:fldChar w:fldCharType="separate"/>
+            </w:r>
+            <w:r>
+              <w:rPr>
+                <w:noProof/>
+                <w:webHidden/>
+              </w:rPr>
+              <w:t>13</w:t>
+            </w:r>
+            <w:r>
+              <w:rPr>
+                <w:noProof/>
+                <w:webHidden/>
+              </w:rPr>
+              <w:fldChar w:fldCharType="end"/>
+            </w:r>
+          </w:hyperlink>
+        </w:p>
+        <w:p>
+          <w:pPr>
+            <w:pStyle w:val="Sommario3"/>
+            <w:tabs>
+              <w:tab w:val="left" w:pos="1320"/>
+              <w:tab w:val="right" w:leader="dot" w:pos="9628"/>
+            </w:tabs>
+            <w:rPr>
+              <w:noProof/>
+              <w:lang w:eastAsia="it-IT"/>
+            </w:rPr>
+          </w:pPr>
+          <w:hyperlink w:anchor="_Toc502306580" w:history="1">
+            <w:r>
+              <w:rPr>
+                <w:rStyle w:val="Collegamentoipertestuale"/>
+                <w:noProof/>
+              </w:rPr>
+              <w:t>4.2.4</w:t>
+            </w:r>
+            <w:r>
+              <w:rPr>
+                <w:noProof/>
+                <w:lang w:eastAsia="it-IT"/>
+              </w:rPr>
+              <w:tab/>
+            </w:r>
+            <w:r>
+              <w:rPr>
+                <w:rStyle w:val="Collegamentoipertestuale"/>
+                <w:noProof/>
+              </w:rPr>
+              <w:t>Indirizzo</w:t>
+            </w:r>
+            <w:r>
+              <w:rPr>
+                <w:noProof/>
+                <w:webHidden/>
+              </w:rPr>
+              <w:tab/>
+            </w:r>
+            <w:r>
+              <w:rPr>
+                <w:noProof/>
+                <w:webHidden/>
+              </w:rPr>
+              <w:fldChar w:fldCharType="begin"/>
+            </w:r>
+            <w:r>
+              <w:rPr>
+                <w:noProof/>
+                <w:webHidden/>
+              </w:rPr>
+              <w:instrText xml:space="preserve"> PAGEREF _Toc502306580 \h </w:instrText>
+            </w:r>
+            <w:r>
+              <w:rPr>
+                <w:noProof/>
+                <w:webHidden/>
+              </w:rPr>
+            </w:r>
+            <w:r>
+              <w:rPr>
+                <w:noProof/>
+                <w:webHidden/>
+              </w:rPr>
+              <w:fldChar w:fldCharType="separate"/>
+            </w:r>
+            <w:r>
+              <w:rPr>
+                <w:noProof/>
+                <w:webHidden/>
+              </w:rPr>
+              <w:t>13</w:t>
             </w:r>
             <w:r>
               <w:rPr>
@@ -3771,9 +4307,10 @@
             </w:tabs>
             <w:rPr>
               <w:noProof/>
+              <w:lang w:eastAsia="it-IT"/>
             </w:rPr>
           </w:pPr>
-          <w:hyperlink w:anchor="_Toc501485436" w:history="1">
+          <w:hyperlink w:anchor="_Toc502306581" w:history="1">
             <w:r>
               <w:rPr>
                 <w:rStyle w:val="Collegamentoipertestuale"/>
@@ -3784,6 +4321,7 @@
             <w:r>
               <w:rPr>
                 <w:noProof/>
+                <w:lang w:eastAsia="it-IT"/>
               </w:rPr>
               <w:tab/>
             </w:r>
@@ -3813,7 +4351,7 @@
                 <w:noProof/>
                 <w:webHidden/>
               </w:rPr>
-              <w:instrText xml:space="preserve"> PAGEREF _Toc501485436 \h </w:instrText>
+              <w:instrText xml:space="preserve"> PAGEREF _Toc502306581 \h </w:instrText>
             </w:r>
             <w:r>
               <w:rPr>
@@ -3833,7 +4371,7 @@
                 <w:noProof/>
                 <w:webHidden/>
               </w:rPr>
-              <w:t>9</w:t>
+              <w:t>14</w:t>
             </w:r>
             <w:r>
               <w:rPr>
@@ -3863,6 +4401,8 @@
           <w:szCs w:val="21"/>
         </w:rPr>
       </w:pPr>
+      <w:bookmarkStart w:id="0" w:name="_GoBack"/>
+      <w:bookmarkEnd w:id="0"/>
     </w:p>
     <w:p>
       <w:pPr>
@@ -3930,7 +4470,7 @@
         <w:pStyle w:val="Titolo1"/>
         <w:jc w:val="both"/>
       </w:pPr>
-      <w:bookmarkStart w:id="1" w:name="_Toc501485419"/>
+      <w:bookmarkStart w:id="1" w:name="_Toc502306558"/>
       <w:r>
         <w:lastRenderedPageBreak/>
         <w:t>INTRODUZIONE</w:t>
@@ -3941,7 +4481,7 @@
       <w:pPr>
         <w:pStyle w:val="Titolo2"/>
       </w:pPr>
-      <w:bookmarkStart w:id="2" w:name="_Toc501485420"/>
+      <w:bookmarkStart w:id="2" w:name="_Toc502306559"/>
       <w:r>
         <w:t>OBJECT DESIGN TRADE-OFF</w:t>
       </w:r>
@@ -3951,7 +4491,7 @@
       <w:pPr>
         <w:pStyle w:val="Titolo3"/>
       </w:pPr>
-      <w:bookmarkStart w:id="3" w:name="_Toc501485421"/>
+      <w:bookmarkStart w:id="3" w:name="_Toc502306560"/>
       <w:r>
         <w:t>MODULARITA’ VS EFFICIENZA</w:t>
       </w:r>
@@ -3968,7 +4508,7 @@
         <w:pStyle w:val="Titolo3"/>
         <w:jc w:val="both"/>
       </w:pPr>
-      <w:bookmarkStart w:id="4" w:name="_Toc501485422"/>
+      <w:bookmarkStart w:id="4" w:name="_Toc502306561"/>
       <w:r>
         <w:t>SICUREZZA VS EFFICIENZA</w:t>
       </w:r>
@@ -4007,7 +4547,7 @@
         <w:pStyle w:val="Titolo3"/>
         <w:jc w:val="both"/>
       </w:pPr>
-      <w:bookmarkStart w:id="5" w:name="_Toc501485423"/>
+      <w:bookmarkStart w:id="5" w:name="_Toc502306562"/>
       <w:r>
         <w:t>PORTABILITA’ VS EFFICIENZA</w:t>
       </w:r>
@@ -4035,7 +4575,7 @@
         <w:pStyle w:val="Titolo2"/>
         <w:jc w:val="both"/>
       </w:pPr>
-      <w:bookmarkStart w:id="6" w:name="_Toc501485424"/>
+      <w:bookmarkStart w:id="6" w:name="_Toc502306563"/>
       <w:r>
         <w:lastRenderedPageBreak/>
         <w:t>INTERFACCE DOCUMENTATION GUIDELINES</w:t>
@@ -4047,7 +4587,7 @@
         <w:pStyle w:val="Titolo3"/>
         <w:jc w:val="both"/>
       </w:pPr>
-      <w:bookmarkStart w:id="7" w:name="_Toc501485425"/>
+      <w:bookmarkStart w:id="7" w:name="_Toc502306564"/>
       <w:r>
         <w:t>FILE JAVA</w:t>
       </w:r>
@@ -4218,7 +4758,7 @@
         <w:pStyle w:val="Titolo3"/>
         <w:jc w:val="both"/>
       </w:pPr>
-      <w:bookmarkStart w:id="8" w:name="_Toc501485426"/>
+      <w:bookmarkStart w:id="8" w:name="_Toc502306565"/>
       <w:r>
         <w:t>NAMING</w:t>
       </w:r>
@@ -4415,7 +4955,7 @@
         <w:pStyle w:val="Titolo3"/>
         <w:jc w:val="both"/>
       </w:pPr>
-      <w:bookmarkStart w:id="9" w:name="_Toc501485427"/>
+      <w:bookmarkStart w:id="9" w:name="_Toc502306566"/>
       <w:r>
         <w:t>USO DEI COMMENTI</w:t>
       </w:r>
@@ -4570,7 +5110,7 @@
         <w:pStyle w:val="Titolo3"/>
         <w:jc w:val="both"/>
       </w:pPr>
-      <w:bookmarkStart w:id="10" w:name="_Toc501485428"/>
+      <w:bookmarkStart w:id="10" w:name="_Toc502306567"/>
       <w:r>
         <w:lastRenderedPageBreak/>
         <w:t>ALTRE REGOLE DI STILE</w:t>
@@ -4722,7 +5262,7 @@
         <w:pStyle w:val="Titolo2"/>
         <w:jc w:val="both"/>
       </w:pPr>
-      <w:bookmarkStart w:id="11" w:name="_Toc501485429"/>
+      <w:bookmarkStart w:id="11" w:name="_Toc502306568"/>
       <w:r>
         <w:t>DEFINIZIONI, ACRONIMI E ABBREVIAZIONI</w:t>
       </w:r>
@@ -4861,7 +5401,7 @@
         <w:pStyle w:val="Titolo2"/>
         <w:jc w:val="both"/>
       </w:pPr>
-      <w:bookmarkStart w:id="12" w:name="_Toc501485430"/>
+      <w:bookmarkStart w:id="12" w:name="_Toc502306569"/>
       <w:r>
         <w:t>RIFERIMENTI</w:t>
       </w:r>
@@ -4888,7 +5428,7 @@
         <w:pStyle w:val="Titolo2"/>
         <w:jc w:val="both"/>
       </w:pPr>
-      <w:bookmarkStart w:id="13" w:name="_Toc501485431"/>
+      <w:bookmarkStart w:id="13" w:name="_Toc502306570"/>
       <w:r>
         <w:t>OVERVIEW</w:t>
       </w:r>
@@ -4916,7 +5456,7 @@
       <w:pPr>
         <w:pStyle w:val="Titolo1"/>
       </w:pPr>
-      <w:bookmarkStart w:id="14" w:name="_Toc501485432"/>
+      <w:bookmarkStart w:id="14" w:name="_Toc502306571"/>
       <w:r>
         <w:lastRenderedPageBreak/>
         <w:t>PACKAGES</w:t>
@@ -5249,7 +5789,7 @@
       <w:pPr>
         <w:pStyle w:val="Titolo1"/>
       </w:pPr>
-      <w:bookmarkStart w:id="15" w:name="_Toc501485433"/>
+      <w:bookmarkStart w:id="15" w:name="_Toc502306572"/>
       <w:r>
         <w:lastRenderedPageBreak/>
         <w:t>INTERFACCE DELLE CLASSI</w:t>
@@ -5260,7 +5800,7 @@
       <w:pPr>
         <w:pStyle w:val="Titolo2"/>
       </w:pPr>
-      <w:bookmarkStart w:id="16" w:name="_Toc501485434"/>
+      <w:bookmarkStart w:id="16" w:name="_Toc502306573"/>
       <w:r>
         <w:t>CLASS DIAGRAM</w:t>
       </w:r>
@@ -5268,22 +5808,160 @@
     </w:p>
     <w:p>
       <w:pPr>
+        <w:pStyle w:val="Titolo3"/>
+      </w:pPr>
+      <w:bookmarkStart w:id="17" w:name="_Toc502306574"/>
+      <w:r>
+        <w:t>Accesso</w:t>
+      </w:r>
+      <w:bookmarkEnd w:id="17"/>
+    </w:p>
+    <w:p>
+      <w:r>
+        <w:rPr>
+          <w:noProof/>
+        </w:rPr>
+        <w:drawing>
+          <wp:inline distT="0" distB="0" distL="0" distR="0">
+            <wp:extent cx="6073666" cy="5616427"/>
+            <wp:effectExtent l="0" t="0" r="3810" b="3810"/>
+            <wp:docPr id="2" name="Immagine 2" descr="Immagine che contiene screenshot&#10;&#10;Descrizione generata con affidabilità molto elevata"/>
+            <wp:cNvGraphicFramePr>
+              <a:graphicFrameLocks xmlns:a="http://schemas.openxmlformats.org/drawingml/2006/main" noChangeAspect="1"/>
+            </wp:cNvGraphicFramePr>
+            <a:graphic xmlns:a="http://schemas.openxmlformats.org/drawingml/2006/main">
+              <a:graphicData uri="http://schemas.openxmlformats.org/drawingml/2006/picture">
+                <pic:pic xmlns:pic="http://schemas.openxmlformats.org/drawingml/2006/picture">
+                  <pic:nvPicPr>
+                    <pic:cNvPr id="2" name="DiagrammaDelleClassiAccesso.PNG"/>
+                    <pic:cNvPicPr/>
+                  </pic:nvPicPr>
+                  <pic:blipFill>
+                    <a:blip r:embed="rId11">
+                      <a:extLst>
+                        <a:ext uri="{28A0092B-C50C-407E-A947-70E740481C1C}">
+                          <a14:useLocalDpi xmlns:a14="http://schemas.microsoft.com/office/drawing/2010/main" val="0"/>
+                        </a:ext>
+                      </a:extLst>
+                    </a:blip>
+                    <a:stretch>
+                      <a:fillRect/>
+                    </a:stretch>
+                  </pic:blipFill>
+                  <pic:spPr>
+                    <a:xfrm>
+                      <a:off x="0" y="0"/>
+                      <a:ext cx="6073666" cy="5616427"/>
+                    </a:xfrm>
+                    <a:prstGeom prst="rect">
+                      <a:avLst/>
+                    </a:prstGeom>
+                  </pic:spPr>
+                </pic:pic>
+              </a:graphicData>
+            </a:graphic>
+          </wp:inline>
+        </w:drawing>
+      </w:r>
+    </w:p>
+    <w:p/>
+    <w:p/>
+    <w:p/>
+    <w:p/>
+    <w:p/>
+    <w:p/>
+    <w:p/>
+    <w:p/>
+    <w:p>
+      <w:pPr>
+        <w:pStyle w:val="Titolo3"/>
+      </w:pPr>
+      <w:bookmarkStart w:id="18" w:name="_Toc502306575"/>
+      <w:r>
+        <w:lastRenderedPageBreak/>
+        <w:t>Ricerca prodotto</w:t>
+      </w:r>
+      <w:bookmarkEnd w:id="18"/>
+    </w:p>
+    <w:p>
+      <w:r>
+        <w:rPr>
+          <w:noProof/>
+        </w:rPr>
+        <w:drawing>
+          <wp:inline distT="0" distB="0" distL="0" distR="0">
+            <wp:extent cx="6120130" cy="5303520"/>
+            <wp:effectExtent l="0" t="0" r="0" b="0"/>
+            <wp:docPr id="7" name="Immagine 7" descr="Immagine che contiene screenshot&#10;&#10;Descrizione generata con affidabilità molto elevata"/>
+            <wp:cNvGraphicFramePr>
+              <a:graphicFrameLocks xmlns:a="http://schemas.openxmlformats.org/drawingml/2006/main" noChangeAspect="1"/>
+            </wp:cNvGraphicFramePr>
+            <a:graphic xmlns:a="http://schemas.openxmlformats.org/drawingml/2006/main">
+              <a:graphicData uri="http://schemas.openxmlformats.org/drawingml/2006/picture">
+                <pic:pic xmlns:pic="http://schemas.openxmlformats.org/drawingml/2006/picture">
+                  <pic:nvPicPr>
+                    <pic:cNvPr id="7" name="DiagrammaDelleClassiRicerca.PNG"/>
+                    <pic:cNvPicPr/>
+                  </pic:nvPicPr>
+                  <pic:blipFill>
+                    <a:blip r:embed="rId12">
+                      <a:extLst>
+                        <a:ext uri="{28A0092B-C50C-407E-A947-70E740481C1C}">
+                          <a14:useLocalDpi xmlns:a14="http://schemas.microsoft.com/office/drawing/2010/main" val="0"/>
+                        </a:ext>
+                      </a:extLst>
+                    </a:blip>
+                    <a:stretch>
+                      <a:fillRect/>
+                    </a:stretch>
+                  </pic:blipFill>
+                  <pic:spPr>
+                    <a:xfrm>
+                      <a:off x="0" y="0"/>
+                      <a:ext cx="6120130" cy="5303520"/>
+                    </a:xfrm>
+                    <a:prstGeom prst="rect">
+                      <a:avLst/>
+                    </a:prstGeom>
+                  </pic:spPr>
+                </pic:pic>
+              </a:graphicData>
+            </a:graphic>
+          </wp:inline>
+        </w:drawing>
+      </w:r>
+    </w:p>
+    <w:p/>
+    <w:p/>
+    <w:p/>
+    <w:p/>
+    <w:p/>
+    <w:p/>
+    <w:p/>
+    <w:p/>
+    <w:p/>
+    <w:p/>
+    <w:p/>
+    <w:p>
+      <w:pPr>
         <w:pStyle w:val="Titolo2"/>
       </w:pPr>
-      <w:bookmarkStart w:id="17" w:name="_Toc501485435"/>
-      <w:r>
+      <w:bookmarkStart w:id="19" w:name="_Toc502306576"/>
+      <w:r>
+        <w:lastRenderedPageBreak/>
         <w:t>DESCRIZIONE DELLE CLASSI</w:t>
       </w:r>
-      <w:bookmarkEnd w:id="17"/>
-    </w:p>
-    <w:p/>
+      <w:bookmarkEnd w:id="19"/>
+    </w:p>
     <w:p>
       <w:pPr>
         <w:pStyle w:val="Titolo3"/>
       </w:pPr>
+      <w:bookmarkStart w:id="20" w:name="_Toc502306577"/>
       <w:r>
         <w:t>Utente</w:t>
       </w:r>
+      <w:bookmarkEnd w:id="20"/>
     </w:p>
     <w:p>
       <w:r>
@@ -5732,7 +6410,7 @@
                     <pic:cNvPicPr/>
                   </pic:nvPicPr>
                   <pic:blipFill>
-                    <a:blip r:embed="rId11">
+                    <a:blip r:embed="rId13">
                       <a:extLst>
                         <a:ext uri="{28A0092B-C50C-407E-A947-70E740481C1C}">
                           <a14:useLocalDpi xmlns:a14="http://schemas.microsoft.com/office/drawing/2010/main" val="0"/>
@@ -5773,20 +6451,22 @@
       <w:pPr>
         <w:pStyle w:val="Titolo3"/>
       </w:pPr>
-      <w:r>
+      <w:bookmarkStart w:id="21" w:name="_Toc502306578"/>
+      <w:r>
+        <w:t>Prodotto</w:t>
+      </w:r>
+      <w:bookmarkEnd w:id="21"/>
+    </w:p>
+    <w:p/>
+    <w:p>
+      <w:pPr>
+        <w:ind w:left="3969" w:hanging="3969"/>
+      </w:pPr>
+      <w:r>
+        <w:rPr>
+          <w:noProof/>
+        </w:rPr>
         <w:lastRenderedPageBreak/>
-        <w:t>Prodotto</w:t>
-      </w:r>
-    </w:p>
-    <w:p/>
-    <w:p>
-      <w:pPr>
-        <w:ind w:left="3969" w:hanging="3969"/>
-      </w:pPr>
-      <w:r>
-        <w:rPr>
-          <w:noProof/>
-        </w:rPr>
         <w:drawing>
           <wp:anchor distT="0" distB="0" distL="114300" distR="114300" simplePos="0" relativeHeight="251661312" behindDoc="0" locked="0" layoutInCell="1" allowOverlap="1">
             <wp:simplePos x="720725" y="1371600"/>
@@ -5811,7 +6491,7 @@
                     <pic:cNvPicPr/>
                   </pic:nvPicPr>
                   <pic:blipFill>
-                    <a:blip r:embed="rId12">
+                    <a:blip r:embed="rId14">
                       <a:extLst>
                         <a:ext uri="{28A0092B-C50C-407E-A947-70E740481C1C}">
                           <a14:useLocalDpi xmlns:a14="http://schemas.microsoft.com/office/drawing/2010/main" val="0"/>
@@ -5984,10 +6664,12 @@
       <w:pPr>
         <w:pStyle w:val="Titolo3"/>
       </w:pPr>
+      <w:bookmarkStart w:id="22" w:name="_Toc502306579"/>
       <w:r>
         <w:lastRenderedPageBreak/>
         <w:t>Ordine</w:t>
       </w:r>
+      <w:bookmarkEnd w:id="22"/>
     </w:p>
     <w:p>
       <w:pPr>
@@ -6024,7 +6706,7 @@
                     <pic:cNvPicPr/>
                   </pic:nvPicPr>
                   <pic:blipFill>
-                    <a:blip r:embed="rId13">
+                    <a:blip r:embed="rId15">
                       <a:extLst>
                         <a:ext uri="{28A0092B-C50C-407E-A947-70E740481C1C}">
                           <a14:useLocalDpi xmlns:a14="http://schemas.microsoft.com/office/drawing/2010/main" val="0"/>
@@ -6204,9 +6886,11 @@
       <w:pPr>
         <w:pStyle w:val="Titolo3"/>
       </w:pPr>
+      <w:bookmarkStart w:id="23" w:name="_Toc502306580"/>
       <w:r>
         <w:t>Indirizzo</w:t>
       </w:r>
+      <w:bookmarkEnd w:id="23"/>
     </w:p>
     <w:p>
       <w:pPr>
@@ -6243,7 +6927,7 @@
                     <pic:cNvPicPr/>
                   </pic:nvPicPr>
                   <pic:blipFill>
-                    <a:blip r:embed="rId14">
+                    <a:blip r:embed="rId16">
                       <a:extLst>
                         <a:ext uri="{28A0092B-C50C-407E-A947-70E740481C1C}">
                           <a14:useLocalDpi xmlns:a14="http://schemas.microsoft.com/office/drawing/2010/main" val="0"/>
@@ -6418,12 +7102,12 @@
       <w:pPr>
         <w:pStyle w:val="Titolo1"/>
       </w:pPr>
-      <w:bookmarkStart w:id="18" w:name="_Toc501485436"/>
+      <w:bookmarkStart w:id="24" w:name="_Toc502306581"/>
       <w:r>
         <w:lastRenderedPageBreak/>
         <w:t>GLOSARRIO</w:t>
       </w:r>
-      <w:bookmarkEnd w:id="18"/>
+      <w:bookmarkEnd w:id="24"/>
     </w:p>
     <w:sectPr>
       <w:pgSz w:w="11906" w:h="16838"/>
@@ -9124,7 +9808,7 @@
 </file>
 
 <file path=customXml/itemProps1.xml><?xml version="1.0" encoding="utf-8"?>
-<ds:datastoreItem xmlns:ds="http://schemas.openxmlformats.org/officeDocument/2006/customXml" ds:itemID="{EE46DED0-A875-42A5-B700-7F0ECED5C330}">
+<ds:datastoreItem xmlns:ds="http://schemas.openxmlformats.org/officeDocument/2006/customXml" ds:itemID="{1340A26C-744F-414B-AD47-F523BE11C368}">
   <ds:schemaRefs>
     <ds:schemaRef ds:uri="http://schemas.openxmlformats.org/officeDocument/2006/bibliography"/>
   </ds:schemaRefs>

</xml_diff>